<commit_message>
Communication with comManager : OK Recover Robot's IP address and parameters values
</commit_message>
<xml_diff>
--- a/CR_Tablette.docx
+++ b/CR_Tablette.docx
@@ -2264,11 +2264,6 @@
     </w:p>
     <w:p>
       <w:pPr>
-        <w:spacing w:before="100" w:beforeAutospacing="1" w:after="100" w:afterAutospacing="1"/>
-      </w:pPr>
-    </w:p>
-    <w:p>
-      <w:pPr>
         <w:pStyle w:val="Paragraphedeliste"/>
         <w:numPr>
           <w:ilvl w:val="0"/>
@@ -2298,8 +2293,6 @@
       <w:r>
         <w:t xml:space="preserve"> Android :</w:t>
       </w:r>
-      <w:bookmarkStart w:id="0" w:name="_GoBack"/>
-      <w:bookmarkEnd w:id="0"/>
     </w:p>
     <w:p>
       <w:pPr>
@@ -2390,7 +2383,7 @@
       <w:pPr>
         <w:spacing w:before="100" w:beforeAutospacing="1" w:after="100" w:afterAutospacing="1"/>
         <w:rPr>
-          <w:rStyle w:val="Lienhypertexte"/>
+          <w:b/>
         </w:rPr>
       </w:pPr>
       <w:hyperlink r:id="rId21" w:history="1">
@@ -2404,8 +2397,75 @@
     </w:p>
     <w:p>
       <w:pPr>
-        <w:spacing w:before="100" w:beforeAutospacing="1" w:after="100" w:afterAutospacing="1"/>
-      </w:pPr>
+        <w:pStyle w:val="Paragraphedeliste"/>
+        <w:numPr>
+          <w:ilvl w:val="0"/>
+          <w:numId w:val="5"/>
+        </w:numPr>
+        <w:spacing w:before="100" w:beforeAutospacing="1" w:after="100" w:afterAutospacing="1"/>
+        <w:rPr>
+          <w:b/>
+        </w:rPr>
+      </w:pPr>
+      <w:r>
+        <w:rPr>
+          <w:b/>
+        </w:rPr>
+        <w:t>Connexion et déconnexion au gestionnaire de communication</w:t>
+      </w:r>
+    </w:p>
+    <w:p>
+      <w:pPr>
+        <w:spacing w:before="100" w:beforeAutospacing="1" w:after="100" w:afterAutospacing="1"/>
+        <w:jc w:val="both"/>
+      </w:pPr>
+      <w:r>
+        <w:t>Nous nous sommes dans un premier temps intéressé à la connexion et à la déconnexion au gestionnaire de communication. La procédure de connexion est la suivante :</w:t>
+      </w:r>
+    </w:p>
+    <w:p>
+      <w:pPr>
+        <w:pStyle w:val="Paragraphedeliste"/>
+        <w:numPr>
+          <w:ilvl w:val="0"/>
+          <w:numId w:val="2"/>
+        </w:numPr>
+        <w:spacing w:before="100" w:beforeAutospacing="1" w:after="100" w:afterAutospacing="1"/>
+      </w:pPr>
+      <w:r>
+        <w:t>La tablette envoie une chaîne de caractère contenant l’adresse IP du GC, sa propre adresse IP, le type de message (ici « </w:t>
+      </w:r>
+      <w:proofErr w:type="spellStart"/>
+      <w:r>
+        <w:t>Ident</w:t>
+      </w:r>
+      <w:proofErr w:type="spellEnd"/>
+      <w:r>
+        <w:t> » pour identification) et son type (ici « </w:t>
+      </w:r>
+      <w:proofErr w:type="spellStart"/>
+      <w:r>
+        <w:t>Device</w:t>
+      </w:r>
+      <w:proofErr w:type="spellEnd"/>
+      <w:r>
+        <w:t> »).</w:t>
+      </w:r>
+    </w:p>
+    <w:p>
+      <w:pPr>
+        <w:pStyle w:val="Paragraphedeliste"/>
+        <w:numPr>
+          <w:ilvl w:val="0"/>
+          <w:numId w:val="2"/>
+        </w:numPr>
+        <w:spacing w:before="100" w:beforeAutospacing="1" w:after="100" w:afterAutospacing="1"/>
+      </w:pPr>
+      <w:r>
+        <w:t>Le bouton de Connexion est alors caché, et le bouton de Déconnexion apparait.</w:t>
+      </w:r>
+      <w:bookmarkStart w:id="0" w:name="_GoBack"/>
+      <w:bookmarkEnd w:id="0"/>
     </w:p>
     <w:p>
       <w:pPr>
@@ -4171,7 +4231,7 @@
 </file>
 
 <file path=customXml/itemProps1.xml><?xml version="1.0" encoding="utf-8"?>
-<ds:datastoreItem xmlns:ds="http://schemas.openxmlformats.org/officeDocument/2006/customXml" ds:itemID="{8589B33C-1041-4D6D-80B7-5766E49C5E20}">
+<ds:datastoreItem xmlns:ds="http://schemas.openxmlformats.org/officeDocument/2006/customXml" ds:itemID="{B75A9F0F-D4F9-4C50-8F36-57E388C505D1}">
   <ds:schemaRefs>
     <ds:schemaRef ds:uri="http://schemas.openxmlformats.org/officeDocument/2006/bibliography"/>
   </ds:schemaRefs>

</xml_diff>

<commit_message>
Added : - new button to connect/disconnect to the robot - action associated
</commit_message>
<xml_diff>
--- a/CR_Tablette.docx
+++ b/CR_Tablette.docx
@@ -343,6 +343,132 @@
     </w:p>
     <w:p>
       <w:pPr>
+        <w:spacing w:before="100" w:beforeAutospacing="1" w:after="100" w:afterAutospacing="1"/>
+        <w:ind w:firstLine="709"/>
+        <w:jc w:val="both"/>
+      </w:pPr>
+      <w:r>
+        <w:lastRenderedPageBreak/>
+        <w:t>Par la suite, nous avons choisi d’ajouter deux boutons supplémentaires :</w:t>
+      </w:r>
+    </w:p>
+    <w:p>
+      <w:pPr>
+        <w:pStyle w:val="Paragraphedeliste"/>
+        <w:numPr>
+          <w:ilvl w:val="0"/>
+          <w:numId w:val="2"/>
+        </w:numPr>
+        <w:spacing w:before="100" w:beforeAutospacing="1" w:after="100" w:afterAutospacing="1"/>
+        <w:jc w:val="both"/>
+      </w:pPr>
+      <w:r>
+        <w:t>Un bouton connexion au robot</w:t>
+      </w:r>
+    </w:p>
+    <w:p>
+      <w:pPr>
+        <w:pStyle w:val="Paragraphedeliste"/>
+        <w:numPr>
+          <w:ilvl w:val="0"/>
+          <w:numId w:val="2"/>
+        </w:numPr>
+        <w:spacing w:before="100" w:beforeAutospacing="1" w:after="100" w:afterAutospacing="1"/>
+        <w:jc w:val="both"/>
+      </w:pPr>
+      <w:r>
+        <w:t>Un bouton déconnexion du robot</w:t>
+      </w:r>
+    </w:p>
+    <w:p>
+      <w:pPr>
+        <w:spacing w:before="100" w:beforeAutospacing="1" w:after="100" w:afterAutospacing="1"/>
+        <w:jc w:val="both"/>
+      </w:pPr>
+      <w:r>
+        <w:t>Ainsi, l’utilisateur choisi le robot auquel il se connecte puis il lui envoie les ordres qu’il souhaite</w:t>
+      </w:r>
+      <w:r>
+        <w:t>.</w:t>
+      </w:r>
+    </w:p>
+    <w:p>
+      <w:pPr>
+        <w:spacing w:before="100" w:beforeAutospacing="1" w:after="100" w:afterAutospacing="1"/>
+        <w:jc w:val="center"/>
+      </w:pPr>
+      <w:r>
+        <w:rPr>
+          <w:noProof/>
+          <w:lang w:eastAsia="fr-FR"/>
+        </w:rPr>
+        <w:drawing>
+          <wp:inline distT="0" distB="0" distL="0" distR="0">
+            <wp:extent cx="3936353" cy="6504167"/>
+            <wp:effectExtent l="0" t="0" r="7620" b="0"/>
+            <wp:docPr id="9" name="Image 9"/>
+            <wp:cNvGraphicFramePr>
+              <a:graphicFrameLocks xmlns:a="http://schemas.openxmlformats.org/drawingml/2006/main" noChangeAspect="1"/>
+            </wp:cNvGraphicFramePr>
+            <a:graphic xmlns:a="http://schemas.openxmlformats.org/drawingml/2006/main">
+              <a:graphicData uri="http://schemas.openxmlformats.org/drawingml/2006/picture">
+                <pic:pic xmlns:pic="http://schemas.openxmlformats.org/drawingml/2006/picture">
+                  <pic:nvPicPr>
+                    <pic:cNvPr id="0" name="Picture 1"/>
+                    <pic:cNvPicPr>
+                      <a:picLocks noChangeAspect="1" noChangeArrowheads="1"/>
+                    </pic:cNvPicPr>
+                  </pic:nvPicPr>
+                  <pic:blipFill>
+                    <a:blip r:embed="rId11">
+                      <a:extLst>
+                        <a:ext uri="{28A0092B-C50C-407E-A947-70E740481C1C}">
+                          <a14:useLocalDpi xmlns:a14="http://schemas.microsoft.com/office/drawing/2010/main" val="0"/>
+                        </a:ext>
+                      </a:extLst>
+                    </a:blip>
+                    <a:srcRect/>
+                    <a:stretch>
+                      <a:fillRect/>
+                    </a:stretch>
+                  </pic:blipFill>
+                  <pic:spPr bwMode="auto">
+                    <a:xfrm>
+                      <a:off x="0" y="0"/>
+                      <a:ext cx="3937449" cy="6505978"/>
+                    </a:xfrm>
+                    <a:prstGeom prst="rect">
+                      <a:avLst/>
+                    </a:prstGeom>
+                    <a:noFill/>
+                    <a:ln>
+                      <a:noFill/>
+                    </a:ln>
+                  </pic:spPr>
+                </pic:pic>
+              </a:graphicData>
+            </a:graphic>
+          </wp:inline>
+        </w:drawing>
+      </w:r>
+    </w:p>
+    <w:p>
+      <w:pPr>
+        <w:rPr>
+          <w:rFonts w:asciiTheme="majorHAnsi" w:eastAsiaTheme="majorEastAsia" w:hAnsiTheme="majorHAnsi" w:cstheme="majorBidi"/>
+          <w:b/>
+          <w:bCs/>
+          <w:color w:val="4F81BD" w:themeColor="accent1"/>
+          <w:sz w:val="26"/>
+          <w:szCs w:val="26"/>
+        </w:rPr>
+      </w:pPr>
+      <w:r>
+        <w:br w:type="page"/>
+      </w:r>
+    </w:p>
+    <w:p>
+      <w:pPr>
         <w:pStyle w:val="Titre2"/>
         <w:numPr>
           <w:ilvl w:val="0"/>
@@ -392,7 +518,7 @@
                     </pic:cNvPicPr>
                   </pic:nvPicPr>
                   <pic:blipFill>
-                    <a:blip r:embed="rId11" cstate="print">
+                    <a:blip r:embed="rId12" cstate="print">
                       <a:extLst>
                         <a:ext uri="{28A0092B-C50C-407E-A947-70E740481C1C}">
                           <a14:useLocalDpi xmlns:a14="http://schemas.microsoft.com/office/drawing/2010/main" val="0"/>
@@ -428,11 +554,6 @@
       </w:r>
     </w:p>
     <w:p>
-      <w:r>
-        <w:br w:type="page"/>
-      </w:r>
-    </w:p>
-    <w:p>
       <w:pPr>
         <w:pStyle w:val="Paragraphedeliste"/>
         <w:numPr>
@@ -442,7 +563,6 @@
         <w:jc w:val="both"/>
       </w:pPr>
       <w:r>
-        <w:lastRenderedPageBreak/>
         <w:t>Classe Client.java</w:t>
       </w:r>
     </w:p>
@@ -829,6 +949,7 @@
         <w:jc w:val="both"/>
       </w:pPr>
       <w:r>
+        <w:lastRenderedPageBreak/>
         <w:t>Méthode statique permettant d'écrire sur le réseau la chaîne de caractères passée en paramètre.</w:t>
       </w:r>
     </w:p>
@@ -992,7 +1113,6 @@
         <w:jc w:val="both"/>
       </w:pPr>
       <w:r>
-        <w:lastRenderedPageBreak/>
         <w:t xml:space="preserve">Une classe outil </w:t>
       </w:r>
       <w:proofErr w:type="spellStart"/>
@@ -1030,7 +1150,7 @@
                     <pic:cNvPicPr/>
                   </pic:nvPicPr>
                   <pic:blipFill rotWithShape="1">
-                    <a:blip r:embed="rId12"/>
+                    <a:blip r:embed="rId13"/>
                     <a:srcRect l="22754" t="15435" r="30688" b="16968"/>
                     <a:stretch/>
                   </pic:blipFill>
@@ -1128,6 +1248,7 @@
           <w:noProof/>
           <w:lang w:eastAsia="fr-FR"/>
         </w:rPr>
+        <w:lastRenderedPageBreak/>
         <w:drawing>
           <wp:inline distT="0" distB="0" distL="0" distR="0" wp14:anchorId="44736E52" wp14:editId="3D19277B">
             <wp:extent cx="4425351" cy="1878686"/>
@@ -1144,7 +1265,7 @@
                     <pic:cNvPicPr/>
                   </pic:nvPicPr>
                   <pic:blipFill rotWithShape="1">
-                    <a:blip r:embed="rId13"/>
+                    <a:blip r:embed="rId14"/>
                     <a:srcRect l="12874" t="9581" r="23652" b="42516"/>
                     <a:stretch/>
                   </pic:blipFill>
@@ -1227,7 +1348,7 @@
         <w:ind w:firstLine="709"/>
         <w:jc w:val="both"/>
       </w:pPr>
-      <w:hyperlink r:id="rId14" w:history="1">
+      <w:hyperlink r:id="rId15" w:history="1">
         <w:r>
           <w:rPr>
             <w:rStyle w:val="Lienhypertexte"/>
@@ -1554,6 +1675,7 @@
             </w:pPr>
             <w:proofErr w:type="spellStart"/>
             <w:r>
+              <w:lastRenderedPageBreak/>
               <w:t>Linear</w:t>
             </w:r>
             <w:proofErr w:type="spellEnd"/>
@@ -1688,7 +1810,6 @@
           <w:noProof/>
           <w:lang w:eastAsia="fr-FR"/>
         </w:rPr>
-        <w:lastRenderedPageBreak/>
         <w:drawing>
           <wp:inline distT="0" distB="0" distL="0" distR="0">
             <wp:extent cx="4645071" cy="4962525"/>
@@ -1705,7 +1826,7 @@
                     <pic:cNvPicPr/>
                   </pic:nvPicPr>
                   <pic:blipFill>
-                    <a:blip r:embed="rId15">
+                    <a:blip r:embed="rId16">
                       <a:extLst>
                         <a:ext uri="{28A0092B-C50C-407E-A947-70E740481C1C}">
                           <a14:useLocalDpi xmlns:a14="http://schemas.microsoft.com/office/drawing/2010/main" val="0"/>
@@ -1841,15 +1962,12 @@
       </w:r>
     </w:p>
     <w:p>
-      <w:r>
-        <w:br w:type="page"/>
-      </w:r>
-    </w:p>
-    <w:p>
-      <w:pPr>
-        <w:spacing w:before="100" w:beforeAutospacing="1" w:after="100" w:afterAutospacing="1"/>
-        <w:jc w:val="both"/>
-      </w:pPr>
+      <w:pPr>
+        <w:spacing w:before="100" w:beforeAutospacing="1" w:after="100" w:afterAutospacing="1"/>
+        <w:jc w:val="both"/>
+      </w:pPr>
+      <w:bookmarkStart w:id="0" w:name="_GoBack"/>
+      <w:bookmarkEnd w:id="0"/>
       <w:r>
         <w:lastRenderedPageBreak/>
         <w:t xml:space="preserve">Les différents composants ont ensuite été ajoutés dans les </w:t>
@@ -1890,7 +2008,7 @@
                     <pic:cNvPicPr/>
                   </pic:nvPicPr>
                   <pic:blipFill rotWithShape="1">
-                    <a:blip r:embed="rId16"/>
+                    <a:blip r:embed="rId17"/>
                     <a:srcRect l="34513" t="19140" r="43409" b="21959"/>
                     <a:stretch/>
                   </pic:blipFill>
@@ -2227,7 +2345,7 @@
       <w:pPr>
         <w:spacing w:before="100" w:beforeAutospacing="1" w:after="100" w:afterAutospacing="1"/>
       </w:pPr>
-      <w:hyperlink r:id="rId17" w:history="1">
+      <w:hyperlink r:id="rId18" w:history="1">
         <w:r>
           <w:rPr>
             <w:rStyle w:val="Lienhypertexte"/>
@@ -2240,7 +2358,7 @@
       <w:pPr>
         <w:spacing w:before="100" w:beforeAutospacing="1" w:after="100" w:afterAutospacing="1"/>
       </w:pPr>
-      <w:hyperlink r:id="rId18" w:history="1">
+      <w:hyperlink r:id="rId19" w:history="1">
         <w:r>
           <w:rPr>
             <w:rStyle w:val="Lienhypertexte"/>
@@ -2253,7 +2371,7 @@
       <w:pPr>
         <w:spacing w:before="100" w:beforeAutospacing="1" w:after="100" w:afterAutospacing="1"/>
       </w:pPr>
-      <w:hyperlink r:id="rId19" w:history="1">
+      <w:hyperlink r:id="rId20" w:history="1">
         <w:r>
           <w:rPr>
             <w:rStyle w:val="Lienhypertexte"/>
@@ -2370,7 +2488,7 @@
       <w:pPr>
         <w:spacing w:before="100" w:beforeAutospacing="1" w:after="100" w:afterAutospacing="1"/>
       </w:pPr>
-      <w:hyperlink r:id="rId20" w:history="1">
+      <w:hyperlink r:id="rId21" w:history="1">
         <w:r>
           <w:rPr>
             <w:rStyle w:val="Lienhypertexte"/>
@@ -2386,7 +2504,7 @@
           <w:b/>
         </w:rPr>
       </w:pPr>
-      <w:hyperlink r:id="rId21" w:history="1">
+      <w:hyperlink r:id="rId22" w:history="1">
         <w:r>
           <w:rPr>
             <w:rStyle w:val="Lienhypertexte"/>
@@ -2464,8 +2582,6 @@
       <w:r>
         <w:t>Le bouton de Connexion est alors caché, et le bouton de Déconnexion apparait.</w:t>
       </w:r>
-      <w:bookmarkStart w:id="0" w:name="_GoBack"/>
-      <w:bookmarkEnd w:id="0"/>
     </w:p>
     <w:p>
       <w:pPr>
@@ -2473,7 +2589,7 @@
       </w:pPr>
     </w:p>
     <w:sectPr>
-      <w:headerReference w:type="default" r:id="rId22"/>
+      <w:headerReference w:type="default" r:id="rId23"/>
       <w:pgSz w:w="11906" w:h="16838"/>
       <w:pgMar w:top="1417" w:right="1417" w:bottom="1417" w:left="1417" w:header="708" w:footer="708" w:gutter="0"/>
       <w:cols w:space="708"/>
@@ -4231,7 +4347,7 @@
 </file>
 
 <file path=customXml/itemProps1.xml><?xml version="1.0" encoding="utf-8"?>
-<ds:datastoreItem xmlns:ds="http://schemas.openxmlformats.org/officeDocument/2006/customXml" ds:itemID="{B75A9F0F-D4F9-4C50-8F36-57E388C505D1}">
+<ds:datastoreItem xmlns:ds="http://schemas.openxmlformats.org/officeDocument/2006/customXml" ds:itemID="{03FD7BD9-6E10-41BD-A252-F0DC2FD7B9C9}">
   <ds:schemaRefs>
     <ds:schemaRef ds:uri="http://schemas.openxmlformats.org/officeDocument/2006/bibliography"/>
   </ds:schemaRefs>

</xml_diff>

<commit_message>
Need to test the radio button
</commit_message>
<xml_diff>
--- a/CR_Tablette.docx
+++ b/CR_Tablette.docx
@@ -33,15 +33,7 @@
         <w:jc w:val="both"/>
       </w:pPr>
       <w:r>
-        <w:t xml:space="preserve">La conception « globale » de notre application ayant été établie au semestre précédent, nous nous avons ensuite réfléchi à la conception de chacune des sous-parties de notre application, à avoir la tablette, la Kinect, le gestionnaire de communication, Nao et </w:t>
-      </w:r>
-      <w:proofErr w:type="spellStart"/>
-      <w:r>
-        <w:t>Robotino</w:t>
-      </w:r>
-      <w:proofErr w:type="spellEnd"/>
-      <w:r>
-        <w:t>.</w:t>
+        <w:t>La conception « globale » de notre application ayant été établie au semestre précédent, nous nous avons ensuite réfléchi à la conception de chacune des sous-parties de notre application, à avoir la tablette, la Kinect, le gestionnaire de communication, Nao et Robotino.</w:t>
       </w:r>
     </w:p>
     <w:p>
@@ -124,15 +116,7 @@
         <w:jc w:val="both"/>
       </w:pPr>
       <w:r>
-        <w:t>Une partie « </w:t>
-      </w:r>
-      <w:proofErr w:type="spellStart"/>
-      <w:r>
-        <w:t>débug</w:t>
-      </w:r>
-      <w:proofErr w:type="spellEnd"/>
-      <w:r>
-        <w:t> » permettant l’affichage d’informations liées à un robot sélectionné.</w:t>
+        <w:t>Une partie « débug » permettant l’affichage d’informations liées à un robot sélectionné.</w:t>
       </w:r>
     </w:p>
     <w:p>
@@ -391,6 +375,11 @@
       <w:r>
         <w:t>.</w:t>
       </w:r>
+      <w:r>
+        <w:t xml:space="preserve"> De plus, les boutons associés aux ordres ont été remplacés par une liste de radios boutons.</w:t>
+      </w:r>
+      <w:bookmarkStart w:id="0" w:name="_GoBack"/>
+      <w:bookmarkEnd w:id="0"/>
     </w:p>
     <w:p>
       <w:pPr>
@@ -579,39 +568,42 @@
           <w:i/>
           <w:u w:val="single"/>
         </w:rPr>
-        <w:t xml:space="preserve">Méthode </w:t>
-      </w:r>
-      <w:proofErr w:type="gramStart"/>
-      <w:r>
+        <w:t>Méthode connexion(String url)</w:t>
+      </w:r>
+    </w:p>
+    <w:p>
+      <w:pPr>
+        <w:jc w:val="both"/>
+      </w:pPr>
+      <w:r>
+        <w:t>Cette méthode instancie un nouveau socket. Elle tente ensuite une connexion au serveur qui doit être à l'adresse passée en paramètre et sur la socket 6020. Si la connexion réussie, on définit alors les canaux de communication vers et venant du serveur. Pour finir, on envoie au serveur l'id de la tablette venant de se connecter à lui.</w:t>
+      </w:r>
+    </w:p>
+    <w:p>
+      <w:pPr>
+        <w:jc w:val="both"/>
         <w:rPr>
           <w:i/>
           <w:u w:val="single"/>
         </w:rPr>
-        <w:t>connexion(</w:t>
-      </w:r>
-      <w:proofErr w:type="gramEnd"/>
+      </w:pPr>
       <w:r>
         <w:rPr>
           <w:i/>
           <w:u w:val="single"/>
         </w:rPr>
-        <w:t>String url)</w:t>
-      </w:r>
-    </w:p>
-    <w:p>
-      <w:pPr>
-        <w:jc w:val="both"/>
-      </w:pPr>
-      <w:r>
-        <w:t xml:space="preserve">Cette méthode instancie un nouveau socket. Elle tente ensuite une connexion au serveur qui doit être à l'adresse passée en paramètre et sur </w:t>
-      </w:r>
-      <w:proofErr w:type="gramStart"/>
-      <w:r>
-        <w:t>la</w:t>
-      </w:r>
-      <w:proofErr w:type="gramEnd"/>
-      <w:r>
-        <w:t xml:space="preserve"> socket 6020. Si la connexion réussie, on définit alors les canaux de communication vers et venant du serveur. Pour finir, on envoie au serveur l'id de la tablette venant de se connecter à lui.</w:t>
+        <w:t>Méthode traitementReception(String sMessage)</w:t>
+      </w:r>
+    </w:p>
+    <w:p>
+      <w:pPr>
+        <w:jc w:val="both"/>
+      </w:pPr>
+      <w:r>
+        <w:t xml:space="preserve">Cette méthode traite les informations en provenance du serveur. Elle est appelée dans la méthode </w:t>
+      </w:r>
+      <w:r>
+        <w:t>run().</w:t>
       </w:r>
     </w:p>
     <w:p>
@@ -627,184 +619,39 @@
           <w:i/>
           <w:u w:val="single"/>
         </w:rPr>
-        <w:t xml:space="preserve">Méthode </w:t>
-      </w:r>
-      <w:proofErr w:type="spellStart"/>
-      <w:proofErr w:type="gramStart"/>
-      <w:r>
+        <w:t>Méthode writeMessage(String sLeMessage)</w:t>
+      </w:r>
+    </w:p>
+    <w:p>
+      <w:pPr>
+        <w:jc w:val="both"/>
+      </w:pPr>
+      <w:r>
+        <w:t>Cette dernière va écrire vers le serveur le message passé en paramètre.</w:t>
+      </w:r>
+    </w:p>
+    <w:p>
+      <w:pPr>
+        <w:jc w:val="both"/>
         <w:rPr>
           <w:i/>
           <w:u w:val="single"/>
         </w:rPr>
-        <w:t>traitementReception</w:t>
-      </w:r>
-      <w:proofErr w:type="spellEnd"/>
+      </w:pPr>
       <w:r>
         <w:rPr>
           <w:i/>
           <w:u w:val="single"/>
         </w:rPr>
-        <w:t>(</w:t>
-      </w:r>
-      <w:proofErr w:type="gramEnd"/>
-      <w:r>
-        <w:rPr>
-          <w:i/>
-          <w:u w:val="single"/>
-        </w:rPr>
-        <w:t xml:space="preserve">String </w:t>
-      </w:r>
-      <w:proofErr w:type="spellStart"/>
-      <w:r>
-        <w:rPr>
-          <w:i/>
-          <w:u w:val="single"/>
-        </w:rPr>
-        <w:t>sMessage</w:t>
-      </w:r>
-      <w:proofErr w:type="spellEnd"/>
-      <w:r>
-        <w:rPr>
-          <w:i/>
-          <w:u w:val="single"/>
-        </w:rPr>
-        <w:t>)</w:t>
-      </w:r>
-    </w:p>
-    <w:p>
-      <w:pPr>
-        <w:jc w:val="both"/>
-      </w:pPr>
-      <w:r>
-        <w:t xml:space="preserve">Cette méthode traite les informations en provenance du serveur. Elle est appelée dans la méthode </w:t>
-      </w:r>
-      <w:proofErr w:type="spellStart"/>
-      <w:proofErr w:type="gramStart"/>
-      <w:r>
-        <w:t>run</w:t>
-      </w:r>
-      <w:proofErr w:type="spellEnd"/>
-      <w:r>
-        <w:t>(</w:t>
-      </w:r>
-      <w:proofErr w:type="gramEnd"/>
-      <w:r>
-        <w:t>).</w:t>
-      </w:r>
-    </w:p>
-    <w:p>
-      <w:pPr>
-        <w:jc w:val="both"/>
-        <w:rPr>
-          <w:i/>
-          <w:u w:val="single"/>
-        </w:rPr>
-      </w:pPr>
-      <w:r>
-        <w:rPr>
-          <w:i/>
-          <w:u w:val="single"/>
-        </w:rPr>
-        <w:t xml:space="preserve">Méthode </w:t>
-      </w:r>
-      <w:proofErr w:type="spellStart"/>
-      <w:proofErr w:type="gramStart"/>
-      <w:r>
-        <w:rPr>
-          <w:i/>
-          <w:u w:val="single"/>
-        </w:rPr>
-        <w:t>writeMessage</w:t>
-      </w:r>
-      <w:proofErr w:type="spellEnd"/>
-      <w:r>
-        <w:rPr>
-          <w:i/>
-          <w:u w:val="single"/>
-        </w:rPr>
-        <w:t>(</w:t>
-      </w:r>
-      <w:proofErr w:type="gramEnd"/>
-      <w:r>
-        <w:rPr>
-          <w:i/>
-          <w:u w:val="single"/>
-        </w:rPr>
-        <w:t xml:space="preserve">String </w:t>
-      </w:r>
-      <w:proofErr w:type="spellStart"/>
-      <w:r>
-        <w:rPr>
-          <w:i/>
-          <w:u w:val="single"/>
-        </w:rPr>
-        <w:t>sLeMessage</w:t>
-      </w:r>
-      <w:proofErr w:type="spellEnd"/>
-      <w:r>
-        <w:rPr>
-          <w:i/>
-          <w:u w:val="single"/>
-        </w:rPr>
-        <w:t>)</w:t>
-      </w:r>
-    </w:p>
-    <w:p>
-      <w:pPr>
-        <w:jc w:val="both"/>
-      </w:pPr>
-      <w:r>
-        <w:t>Cette dernière va écrire vers le serveur le message passé en paramètre.</w:t>
-      </w:r>
-    </w:p>
-    <w:p>
-      <w:pPr>
-        <w:jc w:val="both"/>
-        <w:rPr>
-          <w:i/>
-          <w:u w:val="single"/>
-        </w:rPr>
-      </w:pPr>
-      <w:r>
-        <w:rPr>
-          <w:i/>
-          <w:u w:val="single"/>
-        </w:rPr>
-        <w:t xml:space="preserve">Méthode </w:t>
-      </w:r>
-      <w:proofErr w:type="spellStart"/>
-      <w:proofErr w:type="gramStart"/>
-      <w:r>
-        <w:rPr>
-          <w:i/>
-          <w:u w:val="single"/>
-        </w:rPr>
-        <w:t>run</w:t>
-      </w:r>
-      <w:proofErr w:type="spellEnd"/>
-      <w:r>
-        <w:rPr>
-          <w:i/>
-          <w:u w:val="single"/>
-        </w:rPr>
-        <w:t>()</w:t>
-      </w:r>
-      <w:proofErr w:type="gramEnd"/>
-    </w:p>
-    <w:p>
-      <w:pPr>
-        <w:jc w:val="both"/>
-      </w:pPr>
-      <w:r>
-        <w:t xml:space="preserve">Cette méthode représente l'exécution associée au thread client. Elle va faire appel à </w:t>
-      </w:r>
-      <w:proofErr w:type="gramStart"/>
-      <w:r>
-        <w:t>connexion(</w:t>
-      </w:r>
-      <w:proofErr w:type="gramEnd"/>
-      <w:r>
-        <w:t>) puis attendre les message provenant du serveur.</w:t>
+        <w:t>Méthode run()</w:t>
+      </w:r>
+    </w:p>
+    <w:p>
+      <w:pPr>
+        <w:jc w:val="both"/>
+      </w:pPr>
+      <w:r>
+        <w:t>Cette méthode représente l'exécution associée au thread client. Elle va faire appel à connexion() puis attendre les message provenant du serveur.</w:t>
       </w:r>
     </w:p>
     <w:p>
@@ -833,41 +680,7 @@
           <w:i/>
           <w:u w:val="single"/>
         </w:rPr>
-        <w:t xml:space="preserve">Méthode </w:t>
-      </w:r>
-      <w:proofErr w:type="spellStart"/>
-      <w:proofErr w:type="gramStart"/>
-      <w:r>
-        <w:rPr>
-          <w:i/>
-          <w:u w:val="single"/>
-        </w:rPr>
-        <w:t>lectureMessage</w:t>
-      </w:r>
-      <w:proofErr w:type="spellEnd"/>
-      <w:r>
-        <w:rPr>
-          <w:i/>
-          <w:u w:val="single"/>
-        </w:rPr>
-        <w:t>(</w:t>
-      </w:r>
-      <w:proofErr w:type="spellStart"/>
-      <w:proofErr w:type="gramEnd"/>
-      <w:r>
-        <w:rPr>
-          <w:i/>
-          <w:u w:val="single"/>
-        </w:rPr>
-        <w:t>DataInputStream</w:t>
-      </w:r>
-      <w:proofErr w:type="spellEnd"/>
-      <w:r>
-        <w:rPr>
-          <w:i/>
-          <w:u w:val="single"/>
-        </w:rPr>
-        <w:t xml:space="preserve"> in)</w:t>
+        <w:t>Méthode lectureMessage(DataInputStream in)</w:t>
       </w:r>
     </w:p>
     <w:p>
@@ -887,61 +700,13 @@
           <w:lang w:val="en-GB"/>
         </w:rPr>
       </w:pPr>
-      <w:proofErr w:type="spellStart"/>
       <w:r>
         <w:rPr>
           <w:i/>
           <w:u w:val="single"/>
           <w:lang w:val="en-GB"/>
         </w:rPr>
-        <w:t>Méthode</w:t>
-      </w:r>
-      <w:proofErr w:type="spellEnd"/>
-      <w:r>
-        <w:rPr>
-          <w:i/>
-          <w:u w:val="single"/>
-          <w:lang w:val="en-GB"/>
-        </w:rPr>
-        <w:t xml:space="preserve"> </w:t>
-      </w:r>
-      <w:proofErr w:type="spellStart"/>
-      <w:proofErr w:type="gramStart"/>
-      <w:r>
-        <w:rPr>
-          <w:i/>
-          <w:u w:val="single"/>
-          <w:lang w:val="en-GB"/>
-        </w:rPr>
-        <w:t>ecritureMessage</w:t>
-      </w:r>
-      <w:proofErr w:type="spellEnd"/>
-      <w:r>
-        <w:rPr>
-          <w:i/>
-          <w:u w:val="single"/>
-          <w:lang w:val="en-GB"/>
-        </w:rPr>
-        <w:t>(</w:t>
-      </w:r>
-      <w:proofErr w:type="spellStart"/>
-      <w:proofErr w:type="gramEnd"/>
-      <w:r>
-        <w:rPr>
-          <w:i/>
-          <w:u w:val="single"/>
-          <w:lang w:val="en-GB"/>
-        </w:rPr>
-        <w:t>DataOutputStream</w:t>
-      </w:r>
-      <w:proofErr w:type="spellEnd"/>
-      <w:r>
-        <w:rPr>
-          <w:i/>
-          <w:u w:val="single"/>
-          <w:lang w:val="en-GB"/>
-        </w:rPr>
-        <w:t xml:space="preserve"> out, String s)</w:t>
+        <w:t>Méthode ecritureMessage(DataOutputStream out, String s)</w:t>
       </w:r>
     </w:p>
     <w:p>
@@ -963,13 +728,8 @@
         <w:jc w:val="both"/>
       </w:pPr>
       <w:r>
-        <w:t xml:space="preserve">Classe </w:t>
-      </w:r>
-      <w:proofErr w:type="spellStart"/>
-      <w:r>
-        <w:t>MainActivity</w:t>
-      </w:r>
-      <w:proofErr w:type="spellEnd"/>
+        <w:t>Classe MainActivity</w:t>
+      </w:r>
     </w:p>
     <w:p>
       <w:pPr>
@@ -984,64 +744,15 @@
           <w:i/>
           <w:u w:val="single"/>
         </w:rPr>
-        <w:t xml:space="preserve">Méthode </w:t>
-      </w:r>
-      <w:proofErr w:type="spellStart"/>
-      <w:proofErr w:type="gramStart"/>
-      <w:r>
-        <w:rPr>
-          <w:i/>
-          <w:u w:val="single"/>
-        </w:rPr>
-        <w:t>onCreate</w:t>
-      </w:r>
-      <w:proofErr w:type="spellEnd"/>
-      <w:r>
-        <w:rPr>
-          <w:i/>
-          <w:u w:val="single"/>
-        </w:rPr>
-        <w:t>(</w:t>
-      </w:r>
-      <w:proofErr w:type="gramEnd"/>
-      <w:r>
-        <w:rPr>
-          <w:i/>
-          <w:u w:val="single"/>
-        </w:rPr>
-        <w:t xml:space="preserve">Bundle </w:t>
-      </w:r>
-      <w:proofErr w:type="spellStart"/>
-      <w:r>
-        <w:rPr>
-          <w:i/>
-          <w:u w:val="single"/>
-        </w:rPr>
-        <w:t>savedInstanceState</w:t>
-      </w:r>
-      <w:proofErr w:type="spellEnd"/>
-      <w:r>
-        <w:rPr>
-          <w:i/>
-          <w:u w:val="single"/>
-        </w:rPr>
-        <w:t>)</w:t>
-      </w:r>
-    </w:p>
-    <w:p>
-      <w:pPr>
-        <w:jc w:val="both"/>
-      </w:pPr>
-      <w:r>
-        <w:t xml:space="preserve">Cette méthode permet au lancement de l'application d'effectuer des tâches particulières. Elle sert tout d'abord à récupérer l'instance de l'interface graphique. Puis elle fait correspondre les différents boutons et autres champs apparaissant à l'écran avec leurs « représentations logicielles ». On met ensuite en place les différents </w:t>
-      </w:r>
-      <w:proofErr w:type="spellStart"/>
-      <w:r>
-        <w:t>listener</w:t>
-      </w:r>
-      <w:proofErr w:type="spellEnd"/>
-      <w:r>
-        <w:t xml:space="preserve"> sur les clics sur les boutons, afin qu'un appui sur un bouton déclenche une action précise.</w:t>
+        <w:t>Méthode onCreate(Bundle savedInstanceState)</w:t>
+      </w:r>
+    </w:p>
+    <w:p>
+      <w:pPr>
+        <w:jc w:val="both"/>
+      </w:pPr>
+      <w:r>
+        <w:t>Cette méthode permet au lancement de l'application d'effectuer des tâches particulières. Elle sert tout d'abord à récupérer l'instance de l'interface graphique. Puis elle fait correspondre les différents boutons et autres champs apparaissant à l'écran avec leurs « représentations logicielles ». On met ensuite en place les différents listener sur les clics sur les boutons, afin qu'un appui sur un bouton déclenche une action précise.</w:t>
       </w:r>
     </w:p>
     <w:p>
@@ -1092,14 +803,7 @@
       </w:r>
       <w:r>
         <w:tab/>
-      </w:r>
-      <w:proofErr w:type="spellStart"/>
-      <w:r>
-        <w:t>OrderTransator</w:t>
-      </w:r>
-      <w:proofErr w:type="spellEnd"/>
-      <w:r>
-        <w:t>, permettant de mettre en forme les ordres à envoyer aux robots ; en effet, nous avons décidé de transmettre des objets JSON.</w:t>
+        <w:t>OrderTransator, permettant de mettre en forme les ordres à envoyer aux robots ; en effet, nous avons décidé de transmettre des objets JSON.</w:t>
       </w:r>
     </w:p>
     <w:p>
@@ -1113,15 +817,7 @@
         <w:jc w:val="both"/>
       </w:pPr>
       <w:r>
-        <w:t xml:space="preserve">Une classe outil </w:t>
-      </w:r>
-      <w:proofErr w:type="spellStart"/>
-      <w:r>
-        <w:t>CheckUserChoise</w:t>
-      </w:r>
-      <w:proofErr w:type="spellEnd"/>
-      <w:r>
-        <w:t>, permettant de vérifier que les informations renseignées par l’utilisateur sont cohérentes, et qu’elles pourront ensuite être traitées.</w:t>
+        <w:t>Une classe outil CheckUserChoise, permettant de vérifier que les informations renseignées par l’utilisateur sont cohérentes, et qu’elles pourront ensuite être traitées.</w:t>
       </w:r>
     </w:p>
     <w:p>
@@ -1188,51 +884,14 @@
         <w:t xml:space="preserve">Lors de la présentation de ce modèle et de </w:t>
       </w:r>
       <w:r>
-        <w:t>la discussion qui en a suivi, nous avons décidé d’ajouter une classe « </w:t>
-      </w:r>
-      <w:proofErr w:type="spellStart"/>
-      <w:r>
-        <w:t>ApplicationTablette</w:t>
-      </w:r>
-      <w:proofErr w:type="spellEnd"/>
-      <w:r>
-        <w:t> », permettant d’implémenter l’interface « </w:t>
-      </w:r>
-      <w:proofErr w:type="spellStart"/>
-      <w:r>
-        <w:t>Device</w:t>
-      </w:r>
-      <w:proofErr w:type="spellEnd"/>
-      <w:r>
-        <w:t xml:space="preserve"> » ; ainsi, la structure sera la même quel que soit le type de </w:t>
-      </w:r>
-      <w:proofErr w:type="spellStart"/>
-      <w:r>
-        <w:t>device</w:t>
-      </w:r>
-      <w:proofErr w:type="spellEnd"/>
-      <w:r>
-        <w:t xml:space="preserve"> et le langage utilisé (Java, C++, Python…). Cela nous permettra entre autre de mieux comprendre la façon dont </w:t>
-      </w:r>
-      <w:proofErr w:type="gramStart"/>
-      <w:r>
-        <w:t>seront</w:t>
-      </w:r>
-      <w:proofErr w:type="gramEnd"/>
-      <w:r>
-        <w:t xml:space="preserve"> codées chaque parties.</w:t>
-      </w:r>
-      <w:r>
-        <w:t xml:space="preserve"> De plus, la classe </w:t>
-      </w:r>
-      <w:proofErr w:type="spellStart"/>
-      <w:r>
-        <w:t>CheckUser</w:t>
+        <w:t>la discussion qui en a suivi, nous avons décidé d’ajouter une classe « ApplicationTablette », permettant d’implémenter l’interface « Device » ; ainsi, la structure sera la même quel que soit le type de device et le langage utilisé (Java, C++, Python…). Cela nous permettra entre autre de mieux comprendre la façon dont seront codées chaque parties.</w:t>
+      </w:r>
+      <w:r>
+        <w:t xml:space="preserve"> De plus, la classe CheckUser</w:t>
       </w:r>
       <w:r>
         <w:t>Choice</w:t>
       </w:r>
-      <w:proofErr w:type="spellEnd"/>
       <w:r>
         <w:t xml:space="preserve"> aura une nouvelle méthode, permettant de vérifier qu’une chaîne de caractère est bien une adresse IP.</w:t>
       </w:r>
@@ -1320,23 +979,7 @@
         <w:jc w:val="both"/>
       </w:pPr>
       <w:r>
-        <w:t>Notre précédente application avait été développée grâce au « </w:t>
-      </w:r>
-      <w:proofErr w:type="spellStart"/>
-      <w:r>
-        <w:t>pluggin</w:t>
-      </w:r>
-      <w:proofErr w:type="spellEnd"/>
-      <w:r>
-        <w:t xml:space="preserve"> » ADT ajouté à Eclipse, cependant, Google Inc. ayant développé son propre IDE, </w:t>
-      </w:r>
-      <w:proofErr w:type="spellStart"/>
-      <w:r>
-        <w:t>Andoird</w:t>
-      </w:r>
-      <w:proofErr w:type="spellEnd"/>
-      <w:r>
-        <w:t xml:space="preserve"> Studio, et étant donné que nous avons choisi de travailler sur notre projet en dehors des séances d’APP, nous avons choisi de migré sous Android Studio.</w:t>
+        <w:t>Notre précédente application avait été développée grâce au « pluggin » ADT ajouté à Eclipse, cependant, Google Inc. ayant développé son propre IDE, Andoird Studio, et étant donné que nous avons choisi de travailler sur notre projet en dehors des séances d’APP, nous avons choisi de migré sous Android Studio.</w:t>
       </w:r>
       <w:r>
         <w:t xml:space="preserve"> Voici un tutoriel expliquant la réalisation de cette migration :</w:t>
@@ -1388,15 +1031,7 @@
         <w:jc w:val="both"/>
       </w:pPr>
       <w:r>
-        <w:t xml:space="preserve">Dans un premier temps, nous avons choisi de développer l’interface graphique, c’est-à-dire la « mise en page » de notre application. Nous avons choisi de développer l’application pour Android 4.0, afin de pouvoir tester celle-ci aussi bien sur le matériel mis à notre disposition par </w:t>
-      </w:r>
-      <w:proofErr w:type="spellStart"/>
-      <w:r>
-        <w:t>Polytech</w:t>
-      </w:r>
-      <w:proofErr w:type="spellEnd"/>
-      <w:r>
-        <w:t>, qu</w:t>
+        <w:t>Dans un premier temps, nous avons choisi de développer l’interface graphique, c’est-à-dire la « mise en page » de notre application. Nous avons choisi de développer l’application pour Android 4.0, afin de pouvoir tester celle-ci aussi bien sur le matériel mis à notre disposition par Polytech, qu</w:t>
       </w:r>
       <w:r>
         <w:t>e sur du matériel personnel.</w:t>
@@ -1434,15 +1069,7 @@
         <w:jc w:val="both"/>
       </w:pPr>
       <w:r>
-        <w:t xml:space="preserve">La première étape a été de placer les différents blocs de notre application et de choisir le type de </w:t>
-      </w:r>
-      <w:proofErr w:type="spellStart"/>
-      <w:r>
-        <w:t>layout</w:t>
-      </w:r>
-      <w:proofErr w:type="spellEnd"/>
-      <w:r>
-        <w:t xml:space="preserve"> qui conviendrait le mieux pour les informations qu’ils contiendront par la suite.</w:t>
+        <w:t>La première étape a été de placer les différents blocs de notre application et de choisir le type de layout qui conviendrait le mieux pour les informations qu’ils contiendront par la suite.</w:t>
       </w:r>
       <w:r>
         <w:t xml:space="preserve"> Nous </w:t>
@@ -1514,13 +1141,8 @@
               <w:jc w:val="both"/>
             </w:pPr>
             <w:r>
-              <w:t xml:space="preserve">Frame </w:t>
+              <w:t>Frame Layout</w:t>
             </w:r>
-            <w:proofErr w:type="spellStart"/>
-            <w:r>
-              <w:t>Layout</w:t>
-            </w:r>
-            <w:proofErr w:type="spellEnd"/>
           </w:p>
         </w:tc>
         <w:tc>
@@ -1557,13 +1179,8 @@
               <w:jc w:val="both"/>
             </w:pPr>
             <w:r>
-              <w:t xml:space="preserve">Relative </w:t>
+              <w:t>Relative Layout</w:t>
             </w:r>
-            <w:proofErr w:type="spellStart"/>
-            <w:r>
-              <w:t>Layout</w:t>
-            </w:r>
-            <w:proofErr w:type="spellEnd"/>
           </w:p>
         </w:tc>
         <w:tc>
@@ -1597,13 +1214,8 @@
               <w:jc w:val="both"/>
             </w:pPr>
             <w:r>
-              <w:t xml:space="preserve">Table </w:t>
+              <w:t>Table Layout</w:t>
             </w:r>
-            <w:proofErr w:type="spellStart"/>
-            <w:r>
-              <w:t>Layout</w:t>
-            </w:r>
-            <w:proofErr w:type="spellEnd"/>
           </w:p>
         </w:tc>
         <w:tc>
@@ -1634,13 +1246,8 @@
               <w:jc w:val="both"/>
             </w:pPr>
             <w:r>
-              <w:t xml:space="preserve">Table </w:t>
+              <w:t>Table Row</w:t>
             </w:r>
-            <w:proofErr w:type="spellStart"/>
-            <w:r>
-              <w:t>Row</w:t>
-            </w:r>
-            <w:proofErr w:type="spellEnd"/>
           </w:p>
         </w:tc>
         <w:tc>
@@ -1673,22 +1280,9 @@
               <w:spacing w:before="100" w:beforeAutospacing="1" w:after="100" w:afterAutospacing="1"/>
               <w:jc w:val="both"/>
             </w:pPr>
-            <w:proofErr w:type="spellStart"/>
             <w:r>
               <w:lastRenderedPageBreak/>
-              <w:t>Linear</w:t>
-            </w:r>
-            <w:proofErr w:type="spellEnd"/>
-            <w:r>
-              <w:t xml:space="preserve"> </w:t>
-            </w:r>
-            <w:proofErr w:type="spellStart"/>
-            <w:r>
-              <w:t>Layout</w:t>
-            </w:r>
-            <w:proofErr w:type="spellEnd"/>
-            <w:r>
-              <w:t xml:space="preserve"> (vertical)</w:t>
+              <w:t>Linear Layout (vertical)</w:t>
             </w:r>
           </w:p>
         </w:tc>
@@ -1719,21 +1313,8 @@
               <w:spacing w:before="100" w:beforeAutospacing="1" w:after="100" w:afterAutospacing="1"/>
               <w:jc w:val="both"/>
             </w:pPr>
-            <w:proofErr w:type="spellStart"/>
             <w:r>
-              <w:t>Linear</w:t>
-            </w:r>
-            <w:proofErr w:type="spellEnd"/>
-            <w:r>
-              <w:t xml:space="preserve"> </w:t>
-            </w:r>
-            <w:proofErr w:type="spellStart"/>
-            <w:r>
-              <w:t>Layout</w:t>
-            </w:r>
-            <w:proofErr w:type="spellEnd"/>
-            <w:r>
-              <w:t xml:space="preserve"> (horizontal)</w:t>
+              <w:t>Linear Layout (horizontal)</w:t>
             </w:r>
           </w:p>
         </w:tc>
@@ -1768,13 +1349,8 @@
               <w:jc w:val="both"/>
             </w:pPr>
             <w:r>
-              <w:t xml:space="preserve">Liste </w:t>
+              <w:t>Liste View</w:t>
             </w:r>
-            <w:proofErr w:type="spellStart"/>
-            <w:r>
-              <w:t>View</w:t>
-            </w:r>
-            <w:proofErr w:type="spellEnd"/>
           </w:p>
         </w:tc>
         <w:tc>
@@ -1880,15 +1456,7 @@
         <w:t xml:space="preserve">Dans le but d’obtenir une application </w:t>
       </w:r>
       <w:r>
-        <w:t>dont la taille s’adapte à celle de l’écran, nous avons essayé de créer deux fichiers de type « </w:t>
-      </w:r>
-      <w:proofErr w:type="spellStart"/>
-      <w:r>
-        <w:t>layout</w:t>
-      </w:r>
-      <w:proofErr w:type="spellEnd"/>
-      <w:r>
-        <w:t xml:space="preserve"> ressource » ; un pour les </w:t>
+        <w:t xml:space="preserve">dont la taille s’adapte à celle de l’écran, nous avons essayé de créer deux fichiers de type « layout ressource » ; un pour les </w:t>
       </w:r>
       <w:r>
         <w:t xml:space="preserve">écrans de 7 pouces, et un pour les écrans de 10 pouces. De plus, nous avons créé des variables dans le fichier </w:t>
@@ -1921,23 +1489,15 @@
         <w:rPr>
           <w:i/>
         </w:rPr>
-        <w:t>_</w:t>
-      </w:r>
-      <w:proofErr w:type="spellStart"/>
+        <w:t>_small</w:t>
+      </w:r>
+      <w:r>
+        <w:t xml:space="preserve">), et un pour celle de 10 pouces (variable dont le nom se termine par </w:t>
+      </w:r>
       <w:r>
         <w:rPr>
           <w:i/>
         </w:rPr>
-        <w:t>small</w:t>
-      </w:r>
-      <w:proofErr w:type="spellEnd"/>
-      <w:r>
-        <w:t xml:space="preserve">), et un pour celle de 10 pouces (variable dont le nom se termine par </w:t>
-      </w:r>
-      <w:r>
-        <w:rPr>
-          <w:i/>
-        </w:rPr>
         <w:t>_normal</w:t>
       </w:r>
       <w:r>
@@ -1950,35 +1510,17 @@
         <w:t>trouvé</w:t>
       </w:r>
       <w:r>
-        <w:t xml:space="preserve"> assez chacun de ces fichiers de </w:t>
-      </w:r>
-      <w:proofErr w:type="spellStart"/>
-      <w:r>
-        <w:t>layout</w:t>
-      </w:r>
-      <w:proofErr w:type="spellEnd"/>
-      <w:r>
-        <w:t xml:space="preserve"> à la taille d’écran associée.</w:t>
-      </w:r>
-    </w:p>
-    <w:p>
-      <w:pPr>
-        <w:spacing w:before="100" w:beforeAutospacing="1" w:after="100" w:afterAutospacing="1"/>
-        <w:jc w:val="both"/>
-      </w:pPr>
-      <w:bookmarkStart w:id="0" w:name="_GoBack"/>
-      <w:bookmarkEnd w:id="0"/>
+        <w:t xml:space="preserve"> assez chacun de ces fichiers de layout à la taille d’écran associée.</w:t>
+      </w:r>
+    </w:p>
+    <w:p>
+      <w:pPr>
+        <w:spacing w:before="100" w:beforeAutospacing="1" w:after="100" w:afterAutospacing="1"/>
+        <w:jc w:val="both"/>
+      </w:pPr>
       <w:r>
         <w:lastRenderedPageBreak/>
-        <w:t xml:space="preserve">Les différents composants ont ensuite été ajoutés dans les </w:t>
-      </w:r>
-      <w:proofErr w:type="spellStart"/>
-      <w:r>
-        <w:t>layouts</w:t>
-      </w:r>
-      <w:proofErr w:type="spellEnd"/>
-      <w:r>
-        <w:t xml:space="preserve"> afin d’obtenir la mise en page suivante :</w:t>
+        <w:t>Les différents composants ont ensuite été ajoutés dans les layouts afin d’obtenir la mise en page suivante :</w:t>
       </w:r>
     </w:p>
     <w:p>
@@ -2052,20 +1594,7 @@
         <w:t>paramétrés.</w:t>
       </w:r>
       <w:r>
-        <w:t xml:space="preserve"> De plus, en fonction </w:t>
-      </w:r>
-      <w:proofErr w:type="gramStart"/>
-      <w:r>
-        <w:t xml:space="preserve">du </w:t>
-      </w:r>
-      <w:proofErr w:type="spellStart"/>
-      <w:r>
-        <w:t>EditText</w:t>
-      </w:r>
-      <w:proofErr w:type="spellEnd"/>
-      <w:proofErr w:type="gramEnd"/>
-      <w:r>
-        <w:t xml:space="preserve"> dans lequel on se trouve, soit le bouton « suivant » soit le bouton « ok » est affiché.</w:t>
+        <w:t xml:space="preserve"> De plus, en fonction du EditText dans lequel on se trouve, soit le bouton « suivant » soit le bouton « ok » est affiché.</w:t>
       </w:r>
     </w:p>
     <w:p>
@@ -2073,43 +1602,14 @@
         <w:pStyle w:val="Sansinterligne"/>
       </w:pPr>
       <w:r>
-        <w:t xml:space="preserve">                    </w:t>
-      </w:r>
-      <w:proofErr w:type="spellStart"/>
-      <w:proofErr w:type="gramStart"/>
-      <w:r>
-        <w:t>android:</w:t>
-      </w:r>
-      <w:proofErr w:type="gramEnd"/>
-      <w:r>
-        <w:t>inputType</w:t>
-      </w:r>
-      <w:proofErr w:type="spellEnd"/>
-      <w:r>
-        <w:t>="</w:t>
-      </w:r>
-      <w:proofErr w:type="spellStart"/>
-      <w:r>
-        <w:t>number</w:t>
-      </w:r>
-      <w:proofErr w:type="spellEnd"/>
-      <w:r>
-        <w:t>"</w:t>
+        <w:t xml:space="preserve">                    android:inputType="number"</w:t>
       </w:r>
       <w:r>
         <w:tab/>
       </w:r>
       <w:r>
         <w:tab/>
-        <w:t>//</w:t>
-      </w:r>
-      <w:proofErr w:type="spellStart"/>
-      <w:r>
-        <w:t>EditText</w:t>
-      </w:r>
-      <w:proofErr w:type="spellEnd"/>
-      <w:r>
-        <w:t xml:space="preserve"> de type nombre</w:t>
+        <w:t>//EditText de type nombre</w:t>
       </w:r>
     </w:p>
     <w:p>
@@ -2117,20 +1617,7 @@
         <w:pStyle w:val="Sansinterligne"/>
       </w:pPr>
       <w:r>
-        <w:t xml:space="preserve">                    </w:t>
-      </w:r>
-      <w:proofErr w:type="spellStart"/>
-      <w:proofErr w:type="gramStart"/>
-      <w:r>
-        <w:t>android:</w:t>
-      </w:r>
-      <w:proofErr w:type="gramEnd"/>
-      <w:r>
-        <w:t>maxLength</w:t>
-      </w:r>
-      <w:proofErr w:type="spellEnd"/>
-      <w:r>
-        <w:t>="3"</w:t>
+        <w:t xml:space="preserve">                    android:maxLength="3"</w:t>
       </w:r>
       <w:r>
         <w:tab/>
@@ -2148,28 +1635,7 @@
         <w:pStyle w:val="Sansinterligne"/>
       </w:pPr>
       <w:r>
-        <w:t xml:space="preserve">                    </w:t>
-      </w:r>
-      <w:proofErr w:type="spellStart"/>
-      <w:proofErr w:type="gramStart"/>
-      <w:r>
-        <w:t>android:</w:t>
-      </w:r>
-      <w:proofErr w:type="gramEnd"/>
-      <w:r>
-        <w:t>numeric</w:t>
-      </w:r>
-      <w:proofErr w:type="spellEnd"/>
-      <w:r>
-        <w:t>="</w:t>
-      </w:r>
-      <w:proofErr w:type="spellStart"/>
-      <w:r>
-        <w:t>integer</w:t>
-      </w:r>
-      <w:proofErr w:type="spellEnd"/>
-      <w:r>
-        <w:t>"</w:t>
+        <w:t xml:space="preserve">                    android:numeric="integer"</w:t>
       </w:r>
       <w:r>
         <w:tab/>
@@ -2187,28 +1653,7 @@
         <w:pStyle w:val="Sansinterligne"/>
       </w:pPr>
       <w:r>
-        <w:t xml:space="preserve">                    </w:t>
-      </w:r>
-      <w:proofErr w:type="spellStart"/>
-      <w:proofErr w:type="gramStart"/>
-      <w:r>
-        <w:t>android:</w:t>
-      </w:r>
-      <w:proofErr w:type="gramEnd"/>
-      <w:r>
-        <w:t>imeOptions</w:t>
-      </w:r>
-      <w:proofErr w:type="spellEnd"/>
-      <w:r>
-        <w:t>="</w:t>
-      </w:r>
-      <w:proofErr w:type="spellStart"/>
-      <w:r>
-        <w:t>actionNext</w:t>
-      </w:r>
-      <w:proofErr w:type="spellEnd"/>
-      <w:r>
-        <w:t>"/&gt;</w:t>
+        <w:t xml:space="preserve">                    android:imeOptions="actionNext"/&gt;</w:t>
       </w:r>
       <w:r>
         <w:tab/>
@@ -2251,44 +1696,20 @@
       <w:r>
         <w:t xml:space="preserve">Dans un premier temps, une classe </w:t>
       </w:r>
-      <w:proofErr w:type="spellStart"/>
       <w:r>
         <w:rPr>
           <w:i/>
         </w:rPr>
-        <w:t>CheckUserChoice</w:t>
-      </w:r>
-      <w:proofErr w:type="spellEnd"/>
+        <w:t xml:space="preserve">CheckUserChoice </w:t>
+      </w:r>
+      <w:r>
+        <w:t xml:space="preserve">a été développée, afin de vérifier les données saisies par l’utilisateur. La fonction </w:t>
+      </w:r>
       <w:r>
         <w:rPr>
           <w:i/>
         </w:rPr>
-        <w:t xml:space="preserve"> </w:t>
-      </w:r>
-      <w:r>
-        <w:t xml:space="preserve">a été développée, afin de vérifier les données saisies par l’utilisateur. La fonction </w:t>
-      </w:r>
-      <w:proofErr w:type="spellStart"/>
-      <w:proofErr w:type="gramStart"/>
-      <w:r>
-        <w:rPr>
-          <w:i/>
-        </w:rPr>
-        <w:t>checkIP</w:t>
-      </w:r>
-      <w:proofErr w:type="spellEnd"/>
-      <w:r>
-        <w:rPr>
-          <w:i/>
-        </w:rPr>
-        <w:t>(</w:t>
-      </w:r>
-      <w:proofErr w:type="gramEnd"/>
-      <w:r>
-        <w:rPr>
-          <w:i/>
-        </w:rPr>
-        <w:t>)</w:t>
+        <w:t>checkIP()</w:t>
       </w:r>
       <w:r>
         <w:t xml:space="preserve"> prend en paramètre d’entrée 4 n</w:t>
@@ -2314,16 +1735,8 @@
         <w:rPr>
           <w:b/>
         </w:rPr>
-        <w:t xml:space="preserve">Ajout des objets dans la classe </w:t>
-      </w:r>
-      <w:proofErr w:type="spellStart"/>
-      <w:r>
-        <w:rPr>
-          <w:b/>
-        </w:rPr>
-        <w:t>MainActivity</w:t>
-      </w:r>
-      <w:proofErr w:type="spellEnd"/>
+        <w:t>Ajout des objets dans la classe MainActivity</w:t>
+      </w:r>
     </w:p>
     <w:p>
       <w:pPr>
@@ -2401,15 +1814,7 @@
         <w:spacing w:before="100" w:beforeAutospacing="1" w:after="100" w:afterAutospacing="1"/>
       </w:pPr>
       <w:r>
-        <w:t xml:space="preserve">Attention, il est nécessaire d’ajouter les permissions suivantes dans le </w:t>
-      </w:r>
-      <w:proofErr w:type="spellStart"/>
-      <w:r>
-        <w:t>manifest</w:t>
-      </w:r>
-      <w:proofErr w:type="spellEnd"/>
-      <w:r>
-        <w:t xml:space="preserve"> Android :</w:t>
+        <w:t>Attention, il est nécessaire d’ajouter les permissions suivantes dans le manifest Android :</w:t>
       </w:r>
     </w:p>
     <w:p>
@@ -2417,23 +1822,7 @@
         <w:pStyle w:val="Sansinterligne"/>
       </w:pPr>
       <w:r>
-        <w:t xml:space="preserve">    &lt;uses-permission </w:t>
-      </w:r>
-      <w:proofErr w:type="spellStart"/>
-      <w:r>
-        <w:t>android:name</w:t>
-      </w:r>
-      <w:proofErr w:type="spellEnd"/>
-      <w:r>
-        <w:t>="</w:t>
-      </w:r>
-      <w:proofErr w:type="spellStart"/>
-      <w:r>
-        <w:t>android.permission.INTERNET</w:t>
-      </w:r>
-      <w:proofErr w:type="spellEnd"/>
-      <w:r>
-        <w:t>" /&gt;</w:t>
+        <w:t xml:space="preserve">    &lt;uses-permission android:name="android.permission.INTERNET" /&gt;</w:t>
       </w:r>
     </w:p>
     <w:p>
@@ -2441,23 +1830,7 @@
         <w:pStyle w:val="Sansinterligne"/>
       </w:pPr>
       <w:r>
-        <w:t xml:space="preserve">    &lt;uses-permission </w:t>
-      </w:r>
-      <w:proofErr w:type="spellStart"/>
-      <w:r>
-        <w:t>android:name</w:t>
-      </w:r>
-      <w:proofErr w:type="spellEnd"/>
-      <w:r>
-        <w:t>="</w:t>
-      </w:r>
-      <w:proofErr w:type="spellStart"/>
-      <w:r>
-        <w:t>android.permission.ACCESS_WIFI_STATE</w:t>
-      </w:r>
-      <w:proofErr w:type="spellEnd"/>
-      <w:r>
-        <w:t>" /&gt;</w:t>
+        <w:t xml:space="preserve">    &lt;uses-permission android:name="android.permission.ACCESS_WIFI_STATE" /&gt;</w:t>
       </w:r>
     </w:p>
     <w:p>
@@ -2465,23 +1838,7 @@
         <w:pStyle w:val="Sansinterligne"/>
       </w:pPr>
       <w:r>
-        <w:t xml:space="preserve">    &lt;uses-permission </w:t>
-      </w:r>
-      <w:proofErr w:type="spellStart"/>
-      <w:r>
-        <w:t>android:name</w:t>
-      </w:r>
-      <w:proofErr w:type="spellEnd"/>
-      <w:r>
-        <w:t>="</w:t>
-      </w:r>
-      <w:proofErr w:type="spellStart"/>
-      <w:r>
-        <w:t>android.permission.ACCESS_NETWORK_STATE</w:t>
-      </w:r>
-      <w:proofErr w:type="spellEnd"/>
-      <w:r>
-        <w:t>"/&gt;</w:t>
+        <w:t xml:space="preserve">    &lt;uses-permission android:name="android.permission.ACCESS_NETWORK_STATE"/&gt;</w:t>
       </w:r>
     </w:p>
     <w:p>
@@ -2551,23 +1908,7 @@
         <w:spacing w:before="100" w:beforeAutospacing="1" w:after="100" w:afterAutospacing="1"/>
       </w:pPr>
       <w:r>
-        <w:t>La tablette envoie une chaîne de caractère contenant l’adresse IP du GC, sa propre adresse IP, le type de message (ici « </w:t>
-      </w:r>
-      <w:proofErr w:type="spellStart"/>
-      <w:r>
-        <w:t>Ident</w:t>
-      </w:r>
-      <w:proofErr w:type="spellEnd"/>
-      <w:r>
-        <w:t> » pour identification) et son type (ici « </w:t>
-      </w:r>
-      <w:proofErr w:type="spellStart"/>
-      <w:r>
-        <w:t>Device</w:t>
-      </w:r>
-      <w:proofErr w:type="spellEnd"/>
-      <w:r>
-        <w:t> »).</w:t>
+        <w:t>La tablette envoie une chaîne de caractère contenant l’adresse IP du GC, sa propre adresse IP, le type de message (ici « Ident » pour identification) et son type (ici « Device »).</w:t>
       </w:r>
     </w:p>
     <w:p>
@@ -4347,7 +3688,7 @@
 </file>
 
 <file path=customXml/itemProps1.xml><?xml version="1.0" encoding="utf-8"?>
-<ds:datastoreItem xmlns:ds="http://schemas.openxmlformats.org/officeDocument/2006/customXml" ds:itemID="{03FD7BD9-6E10-41BD-A252-F0DC2FD7B9C9}">
+<ds:datastoreItem xmlns:ds="http://schemas.openxmlformats.org/officeDocument/2006/customXml" ds:itemID="{42D223DB-33F3-4EFE-90C3-3B054242DC57}">
   <ds:schemaRefs>
     <ds:schemaRef ds:uri="http://schemas.openxmlformats.org/officeDocument/2006/bibliography"/>
   </ds:schemaRefs>

</xml_diff>

<commit_message>
Set the theme colors
</commit_message>
<xml_diff>
--- a/CR_Tablette.docx
+++ b/CR_Tablette.docx
@@ -33,7 +33,15 @@
         <w:jc w:val="both"/>
       </w:pPr>
       <w:r>
-        <w:t>La conception « globale » de notre application ayant été établie au semestre précédent, nous nous avons ensuite réfléchi à la conception de chacune des sous-parties de notre application, à avoir la tablette, la Kinect, le gestionnaire de communication, Nao et Robotino.</w:t>
+        <w:t xml:space="preserve">La conception « globale » de notre application ayant été établie au semestre précédent, nous nous avons ensuite réfléchi à la conception de chacune des sous-parties de notre application, à avoir la tablette, la Kinect, le gestionnaire de communication, Nao et </w:t>
+      </w:r>
+      <w:proofErr w:type="spellStart"/>
+      <w:r>
+        <w:t>Robotino</w:t>
+      </w:r>
+      <w:proofErr w:type="spellEnd"/>
+      <w:r>
+        <w:t>.</w:t>
       </w:r>
     </w:p>
     <w:p>
@@ -116,7 +124,15 @@
         <w:jc w:val="both"/>
       </w:pPr>
       <w:r>
-        <w:t>Une partie « débug » permettant l’affichage d’informations liées à un robot sélectionné.</w:t>
+        <w:t>Une partie « </w:t>
+      </w:r>
+      <w:proofErr w:type="spellStart"/>
+      <w:r>
+        <w:t>débug</w:t>
+      </w:r>
+      <w:proofErr w:type="spellEnd"/>
+      <w:r>
+        <w:t> » permettant l’affichage d’informations liées à un robot sélectionné.</w:t>
       </w:r>
     </w:p>
     <w:p>
@@ -378,8 +394,6 @@
       <w:r>
         <w:t xml:space="preserve"> De plus, les boutons associés aux ordres ont été remplacés par une liste de radios boutons.</w:t>
       </w:r>
-      <w:bookmarkStart w:id="0" w:name="_GoBack"/>
-      <w:bookmarkEnd w:id="0"/>
     </w:p>
     <w:p>
       <w:pPr>
@@ -568,31 +582,96 @@
           <w:i/>
           <w:u w:val="single"/>
         </w:rPr>
-        <w:t>Méthode connexion(String url)</w:t>
-      </w:r>
-    </w:p>
-    <w:p>
-      <w:pPr>
-        <w:jc w:val="both"/>
-      </w:pPr>
-      <w:r>
-        <w:t>Cette méthode instancie un nouveau socket. Elle tente ensuite une connexion au serveur qui doit être à l'adresse passée en paramètre et sur la socket 6020. Si la connexion réussie, on définit alors les canaux de communication vers et venant du serveur. Pour finir, on envoie au serveur l'id de la tablette venant de se connecter à lui.</w:t>
-      </w:r>
-    </w:p>
-    <w:p>
-      <w:pPr>
-        <w:jc w:val="both"/>
+        <w:t xml:space="preserve">Méthode </w:t>
+      </w:r>
+      <w:proofErr w:type="gramStart"/>
+      <w:r>
         <w:rPr>
           <w:i/>
           <w:u w:val="single"/>
         </w:rPr>
-      </w:pPr>
+        <w:t>connexion(</w:t>
+      </w:r>
+      <w:proofErr w:type="gramEnd"/>
       <w:r>
         <w:rPr>
           <w:i/>
           <w:u w:val="single"/>
         </w:rPr>
-        <w:t>Méthode traitementReception(String sMessage)</w:t>
+        <w:t>String url)</w:t>
+      </w:r>
+    </w:p>
+    <w:p>
+      <w:pPr>
+        <w:jc w:val="both"/>
+      </w:pPr>
+      <w:r>
+        <w:t xml:space="preserve">Cette méthode instancie un nouveau socket. Elle tente ensuite une connexion au serveur qui doit être à l'adresse passée en paramètre et sur </w:t>
+      </w:r>
+      <w:proofErr w:type="gramStart"/>
+      <w:r>
+        <w:t>la</w:t>
+      </w:r>
+      <w:proofErr w:type="gramEnd"/>
+      <w:r>
+        <w:t xml:space="preserve"> socket 6020. Si la connexion réussie, on définit alors les canaux de communication vers et venant du serveur. Pour finir, on envoie au serveur l'id de la tablette venant de se connecter à lui.</w:t>
+      </w:r>
+    </w:p>
+    <w:p>
+      <w:pPr>
+        <w:jc w:val="both"/>
+        <w:rPr>
+          <w:i/>
+          <w:u w:val="single"/>
+        </w:rPr>
+      </w:pPr>
+      <w:r>
+        <w:rPr>
+          <w:i/>
+          <w:u w:val="single"/>
+        </w:rPr>
+        <w:t xml:space="preserve">Méthode </w:t>
+      </w:r>
+      <w:proofErr w:type="spellStart"/>
+      <w:proofErr w:type="gramStart"/>
+      <w:r>
+        <w:rPr>
+          <w:i/>
+          <w:u w:val="single"/>
+        </w:rPr>
+        <w:t>traitementReception</w:t>
+      </w:r>
+      <w:proofErr w:type="spellEnd"/>
+      <w:r>
+        <w:rPr>
+          <w:i/>
+          <w:u w:val="single"/>
+        </w:rPr>
+        <w:t>(</w:t>
+      </w:r>
+      <w:proofErr w:type="gramEnd"/>
+      <w:r>
+        <w:rPr>
+          <w:i/>
+          <w:u w:val="single"/>
+        </w:rPr>
+        <w:t xml:space="preserve">String </w:t>
+      </w:r>
+      <w:proofErr w:type="spellStart"/>
+      <w:r>
+        <w:rPr>
+          <w:i/>
+          <w:u w:val="single"/>
+        </w:rPr>
+        <w:t>sMessage</w:t>
+      </w:r>
+      <w:proofErr w:type="spellEnd"/>
+      <w:r>
+        <w:rPr>
+          <w:i/>
+          <w:u w:val="single"/>
+        </w:rPr>
+        <w:t>)</w:t>
       </w:r>
     </w:p>
     <w:p>
@@ -602,8 +681,18 @@
       <w:r>
         <w:t xml:space="preserve">Cette méthode traite les informations en provenance du serveur. Elle est appelée dans la méthode </w:t>
       </w:r>
-      <w:r>
-        <w:t>run().</w:t>
+      <w:proofErr w:type="spellStart"/>
+      <w:proofErr w:type="gramStart"/>
+      <w:r>
+        <w:t>run</w:t>
+      </w:r>
+      <w:proofErr w:type="spellEnd"/>
+      <w:r>
+        <w:t>(</w:t>
+      </w:r>
+      <w:proofErr w:type="gramEnd"/>
+      <w:r>
+        <w:t>).</w:t>
       </w:r>
     </w:p>
     <w:p>
@@ -619,7 +708,48 @@
           <w:i/>
           <w:u w:val="single"/>
         </w:rPr>
-        <w:t>Méthode writeMessage(String sLeMessage)</w:t>
+        <w:t xml:space="preserve">Méthode </w:t>
+      </w:r>
+      <w:proofErr w:type="spellStart"/>
+      <w:proofErr w:type="gramStart"/>
+      <w:r>
+        <w:rPr>
+          <w:i/>
+          <w:u w:val="single"/>
+        </w:rPr>
+        <w:t>writeMessage</w:t>
+      </w:r>
+      <w:proofErr w:type="spellEnd"/>
+      <w:r>
+        <w:rPr>
+          <w:i/>
+          <w:u w:val="single"/>
+        </w:rPr>
+        <w:t>(</w:t>
+      </w:r>
+      <w:proofErr w:type="gramEnd"/>
+      <w:r>
+        <w:rPr>
+          <w:i/>
+          <w:u w:val="single"/>
+        </w:rPr>
+        <w:t xml:space="preserve">String </w:t>
+      </w:r>
+      <w:proofErr w:type="spellStart"/>
+      <w:r>
+        <w:rPr>
+          <w:i/>
+          <w:u w:val="single"/>
+        </w:rPr>
+        <w:t>sLeMessage</w:t>
+      </w:r>
+      <w:proofErr w:type="spellEnd"/>
+      <w:r>
+        <w:rPr>
+          <w:i/>
+          <w:u w:val="single"/>
+        </w:rPr>
+        <w:t>)</w:t>
       </w:r>
     </w:p>
     <w:p>
@@ -643,15 +773,41 @@
           <w:i/>
           <w:u w:val="single"/>
         </w:rPr>
-        <w:t>Méthode run()</w:t>
-      </w:r>
-    </w:p>
-    <w:p>
-      <w:pPr>
-        <w:jc w:val="both"/>
-      </w:pPr>
-      <w:r>
-        <w:t>Cette méthode représente l'exécution associée au thread client. Elle va faire appel à connexion() puis attendre les message provenant du serveur.</w:t>
+        <w:t xml:space="preserve">Méthode </w:t>
+      </w:r>
+      <w:proofErr w:type="spellStart"/>
+      <w:proofErr w:type="gramStart"/>
+      <w:r>
+        <w:rPr>
+          <w:i/>
+          <w:u w:val="single"/>
+        </w:rPr>
+        <w:t>run</w:t>
+      </w:r>
+      <w:proofErr w:type="spellEnd"/>
+      <w:r>
+        <w:rPr>
+          <w:i/>
+          <w:u w:val="single"/>
+        </w:rPr>
+        <w:t>()</w:t>
+      </w:r>
+      <w:proofErr w:type="gramEnd"/>
+    </w:p>
+    <w:p>
+      <w:pPr>
+        <w:jc w:val="both"/>
+      </w:pPr>
+      <w:r>
+        <w:t xml:space="preserve">Cette méthode représente l'exécution associée au thread client. Elle va faire appel à </w:t>
+      </w:r>
+      <w:proofErr w:type="gramStart"/>
+      <w:r>
+        <w:t>connexion(</w:t>
+      </w:r>
+      <w:proofErr w:type="gramEnd"/>
+      <w:r>
+        <w:t>) puis attendre les message provenant du serveur.</w:t>
       </w:r>
     </w:p>
     <w:p>
@@ -680,7 +836,41 @@
           <w:i/>
           <w:u w:val="single"/>
         </w:rPr>
-        <w:t>Méthode lectureMessage(DataInputStream in)</w:t>
+        <w:t xml:space="preserve">Méthode </w:t>
+      </w:r>
+      <w:proofErr w:type="spellStart"/>
+      <w:proofErr w:type="gramStart"/>
+      <w:r>
+        <w:rPr>
+          <w:i/>
+          <w:u w:val="single"/>
+        </w:rPr>
+        <w:t>lectureMessage</w:t>
+      </w:r>
+      <w:proofErr w:type="spellEnd"/>
+      <w:r>
+        <w:rPr>
+          <w:i/>
+          <w:u w:val="single"/>
+        </w:rPr>
+        <w:t>(</w:t>
+      </w:r>
+      <w:proofErr w:type="spellStart"/>
+      <w:proofErr w:type="gramEnd"/>
+      <w:r>
+        <w:rPr>
+          <w:i/>
+          <w:u w:val="single"/>
+        </w:rPr>
+        <w:t>DataInputStream</w:t>
+      </w:r>
+      <w:proofErr w:type="spellEnd"/>
+      <w:r>
+        <w:rPr>
+          <w:i/>
+          <w:u w:val="single"/>
+        </w:rPr>
+        <w:t xml:space="preserve"> in)</w:t>
       </w:r>
     </w:p>
     <w:p>
@@ -700,13 +890,61 @@
           <w:lang w:val="en-GB"/>
         </w:rPr>
       </w:pPr>
+      <w:proofErr w:type="spellStart"/>
       <w:r>
         <w:rPr>
           <w:i/>
           <w:u w:val="single"/>
           <w:lang w:val="en-GB"/>
         </w:rPr>
-        <w:t>Méthode ecritureMessage(DataOutputStream out, String s)</w:t>
+        <w:t>Méthode</w:t>
+      </w:r>
+      <w:proofErr w:type="spellEnd"/>
+      <w:r>
+        <w:rPr>
+          <w:i/>
+          <w:u w:val="single"/>
+          <w:lang w:val="en-GB"/>
+        </w:rPr>
+        <w:t xml:space="preserve"> </w:t>
+      </w:r>
+      <w:proofErr w:type="spellStart"/>
+      <w:proofErr w:type="gramStart"/>
+      <w:r>
+        <w:rPr>
+          <w:i/>
+          <w:u w:val="single"/>
+          <w:lang w:val="en-GB"/>
+        </w:rPr>
+        <w:t>ecritureMessage</w:t>
+      </w:r>
+      <w:proofErr w:type="spellEnd"/>
+      <w:r>
+        <w:rPr>
+          <w:i/>
+          <w:u w:val="single"/>
+          <w:lang w:val="en-GB"/>
+        </w:rPr>
+        <w:t>(</w:t>
+      </w:r>
+      <w:proofErr w:type="spellStart"/>
+      <w:proofErr w:type="gramEnd"/>
+      <w:r>
+        <w:rPr>
+          <w:i/>
+          <w:u w:val="single"/>
+          <w:lang w:val="en-GB"/>
+        </w:rPr>
+        <w:t>DataOutputStream</w:t>
+      </w:r>
+      <w:proofErr w:type="spellEnd"/>
+      <w:r>
+        <w:rPr>
+          <w:i/>
+          <w:u w:val="single"/>
+          <w:lang w:val="en-GB"/>
+        </w:rPr>
+        <w:t xml:space="preserve"> out, String s)</w:t>
       </w:r>
     </w:p>
     <w:p>
@@ -728,8 +966,13 @@
         <w:jc w:val="both"/>
       </w:pPr>
       <w:r>
-        <w:t>Classe MainActivity</w:t>
-      </w:r>
+        <w:t xml:space="preserve">Classe </w:t>
+      </w:r>
+      <w:proofErr w:type="spellStart"/>
+      <w:r>
+        <w:t>MainActivity</w:t>
+      </w:r>
+      <w:proofErr w:type="spellEnd"/>
     </w:p>
     <w:p>
       <w:pPr>
@@ -744,15 +987,64 @@
           <w:i/>
           <w:u w:val="single"/>
         </w:rPr>
-        <w:t>Méthode onCreate(Bundle savedInstanceState)</w:t>
-      </w:r>
-    </w:p>
-    <w:p>
-      <w:pPr>
-        <w:jc w:val="both"/>
-      </w:pPr>
-      <w:r>
-        <w:t>Cette méthode permet au lancement de l'application d'effectuer des tâches particulières. Elle sert tout d'abord à récupérer l'instance de l'interface graphique. Puis elle fait correspondre les différents boutons et autres champs apparaissant à l'écran avec leurs « représentations logicielles ». On met ensuite en place les différents listener sur les clics sur les boutons, afin qu'un appui sur un bouton déclenche une action précise.</w:t>
+        <w:t xml:space="preserve">Méthode </w:t>
+      </w:r>
+      <w:proofErr w:type="spellStart"/>
+      <w:proofErr w:type="gramStart"/>
+      <w:r>
+        <w:rPr>
+          <w:i/>
+          <w:u w:val="single"/>
+        </w:rPr>
+        <w:t>onCreate</w:t>
+      </w:r>
+      <w:proofErr w:type="spellEnd"/>
+      <w:r>
+        <w:rPr>
+          <w:i/>
+          <w:u w:val="single"/>
+        </w:rPr>
+        <w:t>(</w:t>
+      </w:r>
+      <w:proofErr w:type="gramEnd"/>
+      <w:r>
+        <w:rPr>
+          <w:i/>
+          <w:u w:val="single"/>
+        </w:rPr>
+        <w:t xml:space="preserve">Bundle </w:t>
+      </w:r>
+      <w:proofErr w:type="spellStart"/>
+      <w:r>
+        <w:rPr>
+          <w:i/>
+          <w:u w:val="single"/>
+        </w:rPr>
+        <w:t>savedInstanceState</w:t>
+      </w:r>
+      <w:proofErr w:type="spellEnd"/>
+      <w:r>
+        <w:rPr>
+          <w:i/>
+          <w:u w:val="single"/>
+        </w:rPr>
+        <w:t>)</w:t>
+      </w:r>
+    </w:p>
+    <w:p>
+      <w:pPr>
+        <w:jc w:val="both"/>
+      </w:pPr>
+      <w:r>
+        <w:t xml:space="preserve">Cette méthode permet au lancement de l'application d'effectuer des tâches particulières. Elle sert tout d'abord à récupérer l'instance de l'interface graphique. Puis elle fait correspondre les différents boutons et autres champs apparaissant à l'écran avec leurs « représentations logicielles ». On met ensuite en place les différents </w:t>
+      </w:r>
+      <w:proofErr w:type="spellStart"/>
+      <w:r>
+        <w:t>listener</w:t>
+      </w:r>
+      <w:proofErr w:type="spellEnd"/>
+      <w:r>
+        <w:t xml:space="preserve"> sur les clics sur les boutons, afin qu'un appui sur un bouton déclenche une action précise.</w:t>
       </w:r>
     </w:p>
     <w:p>
@@ -803,7 +1095,14 @@
       </w:r>
       <w:r>
         <w:tab/>
-        <w:t>OrderTransator, permettant de mettre en forme les ordres à envoyer aux robots ; en effet, nous avons décidé de transmettre des objets JSON.</w:t>
+      </w:r>
+      <w:proofErr w:type="spellStart"/>
+      <w:r>
+        <w:t>OrderTransator</w:t>
+      </w:r>
+      <w:proofErr w:type="spellEnd"/>
+      <w:r>
+        <w:t>, permettant de mettre en forme les ordres à envoyer aux robots ; en effet, nous avons décidé de transmettre des objets JSON.</w:t>
       </w:r>
     </w:p>
     <w:p>
@@ -817,7 +1116,15 @@
         <w:jc w:val="both"/>
       </w:pPr>
       <w:r>
-        <w:t>Une classe outil CheckUserChoise, permettant de vérifier que les informations renseignées par l’utilisateur sont cohérentes, et qu’elles pourront ensuite être traitées.</w:t>
+        <w:t xml:space="preserve">Une classe outil </w:t>
+      </w:r>
+      <w:proofErr w:type="spellStart"/>
+      <w:r>
+        <w:t>CheckUserChoise</w:t>
+      </w:r>
+      <w:proofErr w:type="spellEnd"/>
+      <w:r>
+        <w:t>, permettant de vérifier que les informations renseignées par l’utilisateur sont cohérentes, et qu’elles pourront ensuite être traitées.</w:t>
       </w:r>
     </w:p>
     <w:p>
@@ -884,14 +1191,51 @@
         <w:t xml:space="preserve">Lors de la présentation de ce modèle et de </w:t>
       </w:r>
       <w:r>
-        <w:t>la discussion qui en a suivi, nous avons décidé d’ajouter une classe « ApplicationTablette », permettant d’implémenter l’interface « Device » ; ainsi, la structure sera la même quel que soit le type de device et le langage utilisé (Java, C++, Python…). Cela nous permettra entre autre de mieux comprendre la façon dont seront codées chaque parties.</w:t>
-      </w:r>
-      <w:r>
-        <w:t xml:space="preserve"> De plus, la classe CheckUser</w:t>
+        <w:t>la discussion qui en a suivi, nous avons décidé d’ajouter une classe « </w:t>
+      </w:r>
+      <w:proofErr w:type="spellStart"/>
+      <w:r>
+        <w:t>ApplicationTablette</w:t>
+      </w:r>
+      <w:proofErr w:type="spellEnd"/>
+      <w:r>
+        <w:t> », permettant d’implémenter l’interface « </w:t>
+      </w:r>
+      <w:proofErr w:type="spellStart"/>
+      <w:r>
+        <w:t>Device</w:t>
+      </w:r>
+      <w:proofErr w:type="spellEnd"/>
+      <w:r>
+        <w:t xml:space="preserve"> » ; ainsi, la structure sera la même quel que soit le type de </w:t>
+      </w:r>
+      <w:proofErr w:type="spellStart"/>
+      <w:r>
+        <w:t>device</w:t>
+      </w:r>
+      <w:proofErr w:type="spellEnd"/>
+      <w:r>
+        <w:t xml:space="preserve"> et le langage utilisé (Java, C++, Python…). Cela nous permettra entre autre de mieux comprendre la façon dont </w:t>
+      </w:r>
+      <w:proofErr w:type="gramStart"/>
+      <w:r>
+        <w:t>seront</w:t>
+      </w:r>
+      <w:proofErr w:type="gramEnd"/>
+      <w:r>
+        <w:t xml:space="preserve"> codées chaque parties.</w:t>
+      </w:r>
+      <w:r>
+        <w:t xml:space="preserve"> De plus, la classe </w:t>
+      </w:r>
+      <w:proofErr w:type="spellStart"/>
+      <w:r>
+        <w:t>CheckUser</w:t>
       </w:r>
       <w:r>
         <w:t>Choice</w:t>
       </w:r>
+      <w:proofErr w:type="spellEnd"/>
       <w:r>
         <w:t xml:space="preserve"> aura une nouvelle méthode, permettant de vérifier qu’une chaîne de caractère est bien une adresse IP.</w:t>
       </w:r>
@@ -979,7 +1323,23 @@
         <w:jc w:val="both"/>
       </w:pPr>
       <w:r>
-        <w:t>Notre précédente application avait été développée grâce au « pluggin » ADT ajouté à Eclipse, cependant, Google Inc. ayant développé son propre IDE, Andoird Studio, et étant donné que nous avons choisi de travailler sur notre projet en dehors des séances d’APP, nous avons choisi de migré sous Android Studio.</w:t>
+        <w:t>Notre précédente application avait été développée grâce au « </w:t>
+      </w:r>
+      <w:proofErr w:type="spellStart"/>
+      <w:r>
+        <w:t>pluggin</w:t>
+      </w:r>
+      <w:proofErr w:type="spellEnd"/>
+      <w:r>
+        <w:t xml:space="preserve"> » ADT ajouté à Eclipse, cependant, Google Inc. ayant développé son propre IDE, </w:t>
+      </w:r>
+      <w:proofErr w:type="spellStart"/>
+      <w:r>
+        <w:t>Andoird</w:t>
+      </w:r>
+      <w:proofErr w:type="spellEnd"/>
+      <w:r>
+        <w:t xml:space="preserve"> Studio, et étant donné que nous avons choisi de travailler sur notre projet en dehors des séances d’APP, nous avons choisi de migré sous Android Studio.</w:t>
       </w:r>
       <w:r>
         <w:t xml:space="preserve"> Voici un tutoriel expliquant la réalisation de cette migration :</w:t>
@@ -1031,7 +1391,15 @@
         <w:jc w:val="both"/>
       </w:pPr>
       <w:r>
-        <w:t>Dans un premier temps, nous avons choisi de développer l’interface graphique, c’est-à-dire la « mise en page » de notre application. Nous avons choisi de développer l’application pour Android 4.0, afin de pouvoir tester celle-ci aussi bien sur le matériel mis à notre disposition par Polytech, qu</w:t>
+        <w:t xml:space="preserve">Dans un premier temps, nous avons choisi de développer l’interface graphique, c’est-à-dire la « mise en page » de notre application. Nous avons choisi de développer l’application pour Android 4.0, afin de pouvoir tester celle-ci aussi bien sur le matériel mis à notre disposition par </w:t>
+      </w:r>
+      <w:proofErr w:type="spellStart"/>
+      <w:r>
+        <w:t>Polytech</w:t>
+      </w:r>
+      <w:proofErr w:type="spellEnd"/>
+      <w:r>
+        <w:t>, qu</w:t>
       </w:r>
       <w:r>
         <w:t>e sur du matériel personnel.</w:t>
@@ -1069,7 +1437,15 @@
         <w:jc w:val="both"/>
       </w:pPr>
       <w:r>
-        <w:t>La première étape a été de placer les différents blocs de notre application et de choisir le type de layout qui conviendrait le mieux pour les informations qu’ils contiendront par la suite.</w:t>
+        <w:t xml:space="preserve">La première étape a été de placer les différents blocs de notre application et de choisir le type de </w:t>
+      </w:r>
+      <w:proofErr w:type="spellStart"/>
+      <w:r>
+        <w:t>layout</w:t>
+      </w:r>
+      <w:proofErr w:type="spellEnd"/>
+      <w:r>
+        <w:t xml:space="preserve"> qui conviendrait le mieux pour les informations qu’ils contiendront par la suite.</w:t>
       </w:r>
       <w:r>
         <w:t xml:space="preserve"> Nous </w:t>
@@ -1141,8 +1517,13 @@
               <w:jc w:val="both"/>
             </w:pPr>
             <w:r>
-              <w:t>Frame Layout</w:t>
+              <w:t xml:space="preserve">Frame </w:t>
             </w:r>
+            <w:proofErr w:type="spellStart"/>
+            <w:r>
+              <w:t>Layout</w:t>
+            </w:r>
+            <w:proofErr w:type="spellEnd"/>
           </w:p>
         </w:tc>
         <w:tc>
@@ -1179,8 +1560,13 @@
               <w:jc w:val="both"/>
             </w:pPr>
             <w:r>
-              <w:t>Relative Layout</w:t>
+              <w:t xml:space="preserve">Relative </w:t>
             </w:r>
+            <w:proofErr w:type="spellStart"/>
+            <w:r>
+              <w:t>Layout</w:t>
+            </w:r>
+            <w:proofErr w:type="spellEnd"/>
           </w:p>
         </w:tc>
         <w:tc>
@@ -1214,8 +1600,13 @@
               <w:jc w:val="both"/>
             </w:pPr>
             <w:r>
-              <w:t>Table Layout</w:t>
+              <w:t xml:space="preserve">Table </w:t>
             </w:r>
+            <w:proofErr w:type="spellStart"/>
+            <w:r>
+              <w:t>Layout</w:t>
+            </w:r>
+            <w:proofErr w:type="spellEnd"/>
           </w:p>
         </w:tc>
         <w:tc>
@@ -1246,8 +1637,13 @@
               <w:jc w:val="both"/>
             </w:pPr>
             <w:r>
-              <w:t>Table Row</w:t>
+              <w:t xml:space="preserve">Table </w:t>
             </w:r>
+            <w:proofErr w:type="spellStart"/>
+            <w:r>
+              <w:t>Row</w:t>
+            </w:r>
+            <w:proofErr w:type="spellEnd"/>
           </w:p>
         </w:tc>
         <w:tc>
@@ -1280,9 +1676,22 @@
               <w:spacing w:before="100" w:beforeAutospacing="1" w:after="100" w:afterAutospacing="1"/>
               <w:jc w:val="both"/>
             </w:pPr>
+            <w:proofErr w:type="spellStart"/>
             <w:r>
               <w:lastRenderedPageBreak/>
-              <w:t>Linear Layout (vertical)</w:t>
+              <w:t>Linear</w:t>
+            </w:r>
+            <w:proofErr w:type="spellEnd"/>
+            <w:r>
+              <w:t xml:space="preserve"> </w:t>
+            </w:r>
+            <w:proofErr w:type="spellStart"/>
+            <w:r>
+              <w:t>Layout</w:t>
+            </w:r>
+            <w:proofErr w:type="spellEnd"/>
+            <w:r>
+              <w:t xml:space="preserve"> (vertical)</w:t>
             </w:r>
           </w:p>
         </w:tc>
@@ -1313,8 +1722,21 @@
               <w:spacing w:before="100" w:beforeAutospacing="1" w:after="100" w:afterAutospacing="1"/>
               <w:jc w:val="both"/>
             </w:pPr>
+            <w:proofErr w:type="spellStart"/>
             <w:r>
-              <w:t>Linear Layout (horizontal)</w:t>
+              <w:t>Linear</w:t>
+            </w:r>
+            <w:proofErr w:type="spellEnd"/>
+            <w:r>
+              <w:t xml:space="preserve"> </w:t>
+            </w:r>
+            <w:proofErr w:type="spellStart"/>
+            <w:r>
+              <w:t>Layout</w:t>
+            </w:r>
+            <w:proofErr w:type="spellEnd"/>
+            <w:r>
+              <w:t xml:space="preserve"> (horizontal)</w:t>
             </w:r>
           </w:p>
         </w:tc>
@@ -1349,8 +1771,13 @@
               <w:jc w:val="both"/>
             </w:pPr>
             <w:r>
-              <w:t>Liste View</w:t>
+              <w:t xml:space="preserve">Liste </w:t>
             </w:r>
+            <w:proofErr w:type="spellStart"/>
+            <w:r>
+              <w:t>View</w:t>
+            </w:r>
+            <w:proofErr w:type="spellEnd"/>
           </w:p>
         </w:tc>
         <w:tc>
@@ -1456,7 +1883,15 @@
         <w:t xml:space="preserve">Dans le but d’obtenir une application </w:t>
       </w:r>
       <w:r>
-        <w:t xml:space="preserve">dont la taille s’adapte à celle de l’écran, nous avons essayé de créer deux fichiers de type « layout ressource » ; un pour les </w:t>
+        <w:t>dont la taille s’adapte à celle de l’écran, nous avons essayé de créer deux fichiers de type « </w:t>
+      </w:r>
+      <w:proofErr w:type="spellStart"/>
+      <w:r>
+        <w:t>layout</w:t>
+      </w:r>
+      <w:proofErr w:type="spellEnd"/>
+      <w:r>
+        <w:t xml:space="preserve"> ressource » ; un pour les </w:t>
       </w:r>
       <w:r>
         <w:t xml:space="preserve">écrans de 7 pouces, et un pour les écrans de 10 pouces. De plus, nous avons créé des variables dans le fichier </w:t>
@@ -1489,8 +1924,16 @@
         <w:rPr>
           <w:i/>
         </w:rPr>
-        <w:t>_small</w:t>
-      </w:r>
+        <w:t>_</w:t>
+      </w:r>
+      <w:proofErr w:type="spellStart"/>
+      <w:r>
+        <w:rPr>
+          <w:i/>
+        </w:rPr>
+        <w:t>small</w:t>
+      </w:r>
+      <w:proofErr w:type="spellEnd"/>
       <w:r>
         <w:t xml:space="preserve">), et un pour celle de 10 pouces (variable dont le nom se termine par </w:t>
       </w:r>
@@ -1510,7 +1953,15 @@
         <w:t>trouvé</w:t>
       </w:r>
       <w:r>
-        <w:t xml:space="preserve"> assez chacun de ces fichiers de layout à la taille d’écran associée.</w:t>
+        <w:t xml:space="preserve"> assez chacun de ces fichiers de </w:t>
+      </w:r>
+      <w:proofErr w:type="spellStart"/>
+      <w:r>
+        <w:t>layout</w:t>
+      </w:r>
+      <w:proofErr w:type="spellEnd"/>
+      <w:r>
+        <w:t xml:space="preserve"> à la taille d’écran associée.</w:t>
       </w:r>
     </w:p>
     <w:p>
@@ -1520,7 +1971,15 @@
       </w:pPr>
       <w:r>
         <w:lastRenderedPageBreak/>
-        <w:t>Les différents composants ont ensuite été ajoutés dans les layouts afin d’obtenir la mise en page suivante :</w:t>
+        <w:t xml:space="preserve">Les différents composants ont ensuite été ajoutés dans les </w:t>
+      </w:r>
+      <w:proofErr w:type="spellStart"/>
+      <w:r>
+        <w:t>layouts</w:t>
+      </w:r>
+      <w:proofErr w:type="spellEnd"/>
+      <w:r>
+        <w:t xml:space="preserve"> afin d’obtenir la mise en page suivante :</w:t>
       </w:r>
     </w:p>
     <w:p>
@@ -1535,10 +1994,10 @@
           <w:lang w:eastAsia="fr-FR"/>
         </w:rPr>
         <w:drawing>
-          <wp:inline distT="0" distB="0" distL="0" distR="0" wp14:anchorId="09D55A2E" wp14:editId="58F1434B">
-            <wp:extent cx="3258548" cy="4890052"/>
-            <wp:effectExtent l="0" t="0" r="0" b="6350"/>
-            <wp:docPr id="8" name="Image 8"/>
+          <wp:inline distT="0" distB="0" distL="0" distR="0" wp14:anchorId="4CD39CAF" wp14:editId="08333BF5">
+            <wp:extent cx="3352212" cy="4969566"/>
+            <wp:effectExtent l="0" t="0" r="635" b="2540"/>
+            <wp:docPr id="11" name="Image 11"/>
             <wp:cNvGraphicFramePr>
               <a:graphicFrameLocks xmlns:a="http://schemas.openxmlformats.org/drawingml/2006/main" noChangeAspect="1"/>
             </wp:cNvGraphicFramePr>
@@ -1551,13 +2010,13 @@
                   </pic:nvPicPr>
                   <pic:blipFill rotWithShape="1">
                     <a:blip r:embed="rId17"/>
-                    <a:srcRect l="34513" t="19140" r="43409" b="21959"/>
+                    <a:srcRect l="34234" t="24293" r="42581" b="14602"/>
                     <a:stretch/>
                   </pic:blipFill>
                   <pic:spPr bwMode="auto">
                     <a:xfrm>
                       <a:off x="0" y="0"/>
-                      <a:ext cx="3269985" cy="4907215"/>
+                      <a:ext cx="3356237" cy="4975533"/>
                     </a:xfrm>
                     <a:prstGeom prst="rect">
                       <a:avLst/>
@@ -1577,6 +2036,8 @@
           </wp:inline>
         </w:drawing>
       </w:r>
+      <w:bookmarkStart w:id="0" w:name="_GoBack"/>
+      <w:bookmarkEnd w:id="0"/>
     </w:p>
     <w:p>
       <w:pPr>
@@ -1594,7 +2055,20 @@
         <w:t>paramétrés.</w:t>
       </w:r>
       <w:r>
-        <w:t xml:space="preserve"> De plus, en fonction du EditText dans lequel on se trouve, soit le bouton « suivant » soit le bouton « ok » est affiché.</w:t>
+        <w:t xml:space="preserve"> De plus, en fonction </w:t>
+      </w:r>
+      <w:proofErr w:type="gramStart"/>
+      <w:r>
+        <w:t xml:space="preserve">du </w:t>
+      </w:r>
+      <w:proofErr w:type="spellStart"/>
+      <w:r>
+        <w:t>EditText</w:t>
+      </w:r>
+      <w:proofErr w:type="spellEnd"/>
+      <w:proofErr w:type="gramEnd"/>
+      <w:r>
+        <w:t xml:space="preserve"> dans lequel on se trouve, soit le bouton « suivant » soit le bouton « ok » est affiché.</w:t>
       </w:r>
     </w:p>
     <w:p>
@@ -1602,14 +2076,43 @@
         <w:pStyle w:val="Sansinterligne"/>
       </w:pPr>
       <w:r>
-        <w:t xml:space="preserve">                    android:inputType="number"</w:t>
+        <w:t xml:space="preserve">                    </w:t>
+      </w:r>
+      <w:proofErr w:type="spellStart"/>
+      <w:proofErr w:type="gramStart"/>
+      <w:r>
+        <w:t>android:</w:t>
+      </w:r>
+      <w:proofErr w:type="gramEnd"/>
+      <w:r>
+        <w:t>inputType</w:t>
+      </w:r>
+      <w:proofErr w:type="spellEnd"/>
+      <w:r>
+        <w:t>="</w:t>
+      </w:r>
+      <w:proofErr w:type="spellStart"/>
+      <w:r>
+        <w:t>number</w:t>
+      </w:r>
+      <w:proofErr w:type="spellEnd"/>
+      <w:r>
+        <w:t>"</w:t>
       </w:r>
       <w:r>
         <w:tab/>
       </w:r>
       <w:r>
         <w:tab/>
-        <w:t>//EditText de type nombre</w:t>
+        <w:t>//</w:t>
+      </w:r>
+      <w:proofErr w:type="spellStart"/>
+      <w:r>
+        <w:t>EditText</w:t>
+      </w:r>
+      <w:proofErr w:type="spellEnd"/>
+      <w:r>
+        <w:t xml:space="preserve"> de type nombre</w:t>
       </w:r>
     </w:p>
     <w:p>
@@ -1617,7 +2120,20 @@
         <w:pStyle w:val="Sansinterligne"/>
       </w:pPr>
       <w:r>
-        <w:t xml:space="preserve">                    android:maxLength="3"</w:t>
+        <w:t xml:space="preserve">                    </w:t>
+      </w:r>
+      <w:proofErr w:type="spellStart"/>
+      <w:proofErr w:type="gramStart"/>
+      <w:r>
+        <w:t>android:</w:t>
+      </w:r>
+      <w:proofErr w:type="gramEnd"/>
+      <w:r>
+        <w:t>maxLength</w:t>
+      </w:r>
+      <w:proofErr w:type="spellEnd"/>
+      <w:r>
+        <w:t>="3"</w:t>
       </w:r>
       <w:r>
         <w:tab/>
@@ -1635,7 +2151,28 @@
         <w:pStyle w:val="Sansinterligne"/>
       </w:pPr>
       <w:r>
-        <w:t xml:space="preserve">                    android:numeric="integer"</w:t>
+        <w:t xml:space="preserve">                    </w:t>
+      </w:r>
+      <w:proofErr w:type="spellStart"/>
+      <w:proofErr w:type="gramStart"/>
+      <w:r>
+        <w:t>android:</w:t>
+      </w:r>
+      <w:proofErr w:type="gramEnd"/>
+      <w:r>
+        <w:t>numeric</w:t>
+      </w:r>
+      <w:proofErr w:type="spellEnd"/>
+      <w:r>
+        <w:t>="</w:t>
+      </w:r>
+      <w:proofErr w:type="spellStart"/>
+      <w:r>
+        <w:t>integer</w:t>
+      </w:r>
+      <w:proofErr w:type="spellEnd"/>
+      <w:r>
+        <w:t>"</w:t>
       </w:r>
       <w:r>
         <w:tab/>
@@ -1653,7 +2190,28 @@
         <w:pStyle w:val="Sansinterligne"/>
       </w:pPr>
       <w:r>
-        <w:t xml:space="preserve">                    android:imeOptions="actionNext"/&gt;</w:t>
+        <w:t xml:space="preserve">                    </w:t>
+      </w:r>
+      <w:proofErr w:type="spellStart"/>
+      <w:proofErr w:type="gramStart"/>
+      <w:r>
+        <w:t>android:</w:t>
+      </w:r>
+      <w:proofErr w:type="gramEnd"/>
+      <w:r>
+        <w:t>imeOptions</w:t>
+      </w:r>
+      <w:proofErr w:type="spellEnd"/>
+      <w:r>
+        <w:t>="</w:t>
+      </w:r>
+      <w:proofErr w:type="spellStart"/>
+      <w:r>
+        <w:t>actionNext</w:t>
+      </w:r>
+      <w:proofErr w:type="spellEnd"/>
+      <w:r>
+        <w:t>"/&gt;</w:t>
       </w:r>
       <w:r>
         <w:tab/>
@@ -1696,20 +2254,44 @@
       <w:r>
         <w:t xml:space="preserve">Dans un premier temps, une classe </w:t>
       </w:r>
-      <w:r>
-        <w:rPr>
-          <w:i/>
-        </w:rPr>
-        <w:t xml:space="preserve">CheckUserChoice </w:t>
+      <w:proofErr w:type="spellStart"/>
+      <w:r>
+        <w:rPr>
+          <w:i/>
+        </w:rPr>
+        <w:t>CheckUserChoice</w:t>
+      </w:r>
+      <w:proofErr w:type="spellEnd"/>
+      <w:r>
+        <w:rPr>
+          <w:i/>
+        </w:rPr>
+        <w:t xml:space="preserve"> </w:t>
       </w:r>
       <w:r>
         <w:t xml:space="preserve">a été développée, afin de vérifier les données saisies par l’utilisateur. La fonction </w:t>
       </w:r>
-      <w:r>
-        <w:rPr>
-          <w:i/>
-        </w:rPr>
-        <w:t>checkIP()</w:t>
+      <w:proofErr w:type="spellStart"/>
+      <w:proofErr w:type="gramStart"/>
+      <w:r>
+        <w:rPr>
+          <w:i/>
+        </w:rPr>
+        <w:t>checkIP</w:t>
+      </w:r>
+      <w:proofErr w:type="spellEnd"/>
+      <w:r>
+        <w:rPr>
+          <w:i/>
+        </w:rPr>
+        <w:t>(</w:t>
+      </w:r>
+      <w:proofErr w:type="gramEnd"/>
+      <w:r>
+        <w:rPr>
+          <w:i/>
+        </w:rPr>
+        <w:t>)</w:t>
       </w:r>
       <w:r>
         <w:t xml:space="preserve"> prend en paramètre d’entrée 4 n</w:t>
@@ -1735,8 +2317,16 @@
         <w:rPr>
           <w:b/>
         </w:rPr>
-        <w:t>Ajout des objets dans la classe MainActivity</w:t>
-      </w:r>
+        <w:t xml:space="preserve">Ajout des objets dans la classe </w:t>
+      </w:r>
+      <w:proofErr w:type="spellStart"/>
+      <w:r>
+        <w:rPr>
+          <w:b/>
+        </w:rPr>
+        <w:t>MainActivity</w:t>
+      </w:r>
+      <w:proofErr w:type="spellEnd"/>
     </w:p>
     <w:p>
       <w:pPr>
@@ -1814,7 +2404,15 @@
         <w:spacing w:before="100" w:beforeAutospacing="1" w:after="100" w:afterAutospacing="1"/>
       </w:pPr>
       <w:r>
-        <w:t>Attention, il est nécessaire d’ajouter les permissions suivantes dans le manifest Android :</w:t>
+        <w:t xml:space="preserve">Attention, il est nécessaire d’ajouter les permissions suivantes dans le </w:t>
+      </w:r>
+      <w:proofErr w:type="spellStart"/>
+      <w:r>
+        <w:t>manifest</w:t>
+      </w:r>
+      <w:proofErr w:type="spellEnd"/>
+      <w:r>
+        <w:t xml:space="preserve"> Android :</w:t>
       </w:r>
     </w:p>
     <w:p>
@@ -1822,7 +2420,23 @@
         <w:pStyle w:val="Sansinterligne"/>
       </w:pPr>
       <w:r>
-        <w:t xml:space="preserve">    &lt;uses-permission android:name="android.permission.INTERNET" /&gt;</w:t>
+        <w:t xml:space="preserve">    &lt;uses-permission </w:t>
+      </w:r>
+      <w:proofErr w:type="spellStart"/>
+      <w:r>
+        <w:t>android:name</w:t>
+      </w:r>
+      <w:proofErr w:type="spellEnd"/>
+      <w:r>
+        <w:t>="</w:t>
+      </w:r>
+      <w:proofErr w:type="spellStart"/>
+      <w:r>
+        <w:t>android.permission.INTERNET</w:t>
+      </w:r>
+      <w:proofErr w:type="spellEnd"/>
+      <w:r>
+        <w:t>" /&gt;</w:t>
       </w:r>
     </w:p>
     <w:p>
@@ -1830,7 +2444,23 @@
         <w:pStyle w:val="Sansinterligne"/>
       </w:pPr>
       <w:r>
-        <w:t xml:space="preserve">    &lt;uses-permission android:name="android.permission.ACCESS_WIFI_STATE" /&gt;</w:t>
+        <w:t xml:space="preserve">    &lt;uses-permission </w:t>
+      </w:r>
+      <w:proofErr w:type="spellStart"/>
+      <w:r>
+        <w:t>android:name</w:t>
+      </w:r>
+      <w:proofErr w:type="spellEnd"/>
+      <w:r>
+        <w:t>="</w:t>
+      </w:r>
+      <w:proofErr w:type="spellStart"/>
+      <w:r>
+        <w:t>android.permission.ACCESS_WIFI_STATE</w:t>
+      </w:r>
+      <w:proofErr w:type="spellEnd"/>
+      <w:r>
+        <w:t>" /&gt;</w:t>
       </w:r>
     </w:p>
     <w:p>
@@ -1838,7 +2468,23 @@
         <w:pStyle w:val="Sansinterligne"/>
       </w:pPr>
       <w:r>
-        <w:t xml:space="preserve">    &lt;uses-permission android:name="android.permission.ACCESS_NETWORK_STATE"/&gt;</w:t>
+        <w:t xml:space="preserve">    &lt;uses-permission </w:t>
+      </w:r>
+      <w:proofErr w:type="spellStart"/>
+      <w:r>
+        <w:t>android:name</w:t>
+      </w:r>
+      <w:proofErr w:type="spellEnd"/>
+      <w:r>
+        <w:t>="</w:t>
+      </w:r>
+      <w:proofErr w:type="spellStart"/>
+      <w:r>
+        <w:t>android.permission.ACCESS_NETWORK_STATE</w:t>
+      </w:r>
+      <w:proofErr w:type="spellEnd"/>
+      <w:r>
+        <w:t>"/&gt;</w:t>
       </w:r>
     </w:p>
     <w:p>
@@ -1908,7 +2554,23 @@
         <w:spacing w:before="100" w:beforeAutospacing="1" w:after="100" w:afterAutospacing="1"/>
       </w:pPr>
       <w:r>
-        <w:t>La tablette envoie une chaîne de caractère contenant l’adresse IP du GC, sa propre adresse IP, le type de message (ici « Ident » pour identification) et son type (ici « Device »).</w:t>
+        <w:t>La tablette envoie une chaîne de caractère contenant l’adresse IP du GC, sa propre adresse IP, le type de message (ici « </w:t>
+      </w:r>
+      <w:proofErr w:type="spellStart"/>
+      <w:r>
+        <w:t>Ident</w:t>
+      </w:r>
+      <w:proofErr w:type="spellEnd"/>
+      <w:r>
+        <w:t> » pour identification) et son type (ici « </w:t>
+      </w:r>
+      <w:proofErr w:type="spellStart"/>
+      <w:r>
+        <w:t>Device</w:t>
+      </w:r>
+      <w:proofErr w:type="spellEnd"/>
+      <w:r>
+        <w:t> »).</w:t>
       </w:r>
     </w:p>
     <w:p>
@@ -1923,6 +2585,21 @@
       <w:r>
         <w:t>Le bouton de Connexion est alors caché, et le bouton de Déconnexion apparait.</w:t>
       </w:r>
+    </w:p>
+    <w:p>
+      <w:r>
+        <w:br w:type="page"/>
+      </w:r>
+    </w:p>
+    <w:p>
+      <w:pPr>
+        <w:pStyle w:val="Paragraphedeliste"/>
+        <w:numPr>
+          <w:ilvl w:val="0"/>
+          <w:numId w:val="2"/>
+        </w:numPr>
+        <w:spacing w:before="100" w:beforeAutospacing="1" w:after="100" w:afterAutospacing="1"/>
+      </w:pPr>
     </w:p>
     <w:p>
       <w:pPr>
@@ -3688,7 +4365,7 @@
 </file>
 
 <file path=customXml/itemProps1.xml><?xml version="1.0" encoding="utf-8"?>
-<ds:datastoreItem xmlns:ds="http://schemas.openxmlformats.org/officeDocument/2006/customXml" ds:itemID="{42D223DB-33F3-4EFE-90C3-3B054242DC57}">
+<ds:datastoreItem xmlns:ds="http://schemas.openxmlformats.org/officeDocument/2006/customXml" ds:itemID="{8E4BD177-8F4E-49D9-A85B-F605CEA7446A}">
   <ds:schemaRefs>
     <ds:schemaRef ds:uri="http://schemas.openxmlformats.org/officeDocument/2006/bibliography"/>
   </ds:schemaRefs>

</xml_diff>

<commit_message>
Last version of the app
</commit_message>
<xml_diff>
--- a/CR_Tablette.docx
+++ b/CR_Tablette.docx
@@ -10,6 +10,9 @@
           <w:numId w:val="1"/>
         </w:numPr>
       </w:pPr>
+      <w:r>
+        <w:t xml:space="preserve"> </w:t>
+      </w:r>
       <w:r>
         <w:t>Conception</w:t>
       </w:r>
@@ -1517,6 +1520,46 @@
               <w:jc w:val="both"/>
             </w:pPr>
             <w:r>
+              <w:t xml:space="preserve">Scroll </w:t>
+            </w:r>
+            <w:proofErr w:type="spellStart"/>
+            <w:r>
+              <w:t>View</w:t>
+            </w:r>
+            <w:proofErr w:type="spellEnd"/>
+          </w:p>
+        </w:tc>
+        <w:tc>
+          <w:tcPr>
+            <w:tcW w:w="6552" w:type="dxa"/>
+          </w:tcPr>
+          <w:p>
+            <w:pPr>
+              <w:spacing w:before="100" w:beforeAutospacing="1" w:after="100" w:afterAutospacing="1"/>
+              <w:jc w:val="both"/>
+              <w:cnfStyle w:val="000000100000" w:firstRow="0" w:lastRow="0" w:firstColumn="0" w:lastColumn="0" w:oddVBand="0" w:evenVBand="0" w:oddHBand="1" w:evenHBand="0" w:firstRowFirstColumn="0" w:firstRowLastColumn="0" w:lastRowFirstColumn="0" w:lastRowLastColumn="0"/>
+            </w:pPr>
+            <w:r>
+              <w:t>Insère une vue e type « scrollable »</w:t>
+            </w:r>
+            <w:r>
+              <w:t>.</w:t>
+            </w:r>
+          </w:p>
+        </w:tc>
+      </w:tr>
+      <w:tr>
+        <w:tc>
+          <w:tcPr>
+            <w:cnfStyle w:val="001000000000" w:firstRow="0" w:lastRow="0" w:firstColumn="1" w:lastColumn="0" w:oddVBand="0" w:evenVBand="0" w:oddHBand="0" w:evenHBand="0" w:firstRowFirstColumn="0" w:firstRowLastColumn="0" w:lastRowFirstColumn="0" w:lastRowLastColumn="0"/>
+            <w:tcW w:w="2660" w:type="dxa"/>
+          </w:tcPr>
+          <w:p>
+            <w:pPr>
+              <w:spacing w:before="100" w:beforeAutospacing="1" w:after="100" w:afterAutospacing="1"/>
+              <w:jc w:val="both"/>
+            </w:pPr>
+            <w:r>
               <w:t xml:space="preserve">Frame </w:t>
             </w:r>
             <w:proofErr w:type="spellStart"/>
@@ -1534,7 +1577,7 @@
             <w:pPr>
               <w:spacing w:before="100" w:beforeAutospacing="1" w:after="100" w:afterAutospacing="1"/>
               <w:jc w:val="both"/>
-              <w:cnfStyle w:val="000000100000" w:firstRow="0" w:lastRow="0" w:firstColumn="0" w:lastColumn="0" w:oddVBand="0" w:evenVBand="0" w:oddHBand="1" w:evenHBand="0" w:firstRowFirstColumn="0" w:firstRowLastColumn="0" w:lastRowFirstColumn="0" w:lastRowLastColumn="0"/>
+              <w:cnfStyle w:val="000000000000" w:firstRow="0" w:lastRow="0" w:firstColumn="0" w:lastColumn="0" w:oddVBand="0" w:evenVBand="0" w:oddHBand="0" w:evenHBand="0" w:firstRowFirstColumn="0" w:firstRowLastColumn="0" w:lastRowFirstColumn="0" w:lastRowLastColumn="0"/>
             </w:pPr>
             <w:r>
               <w:t xml:space="preserve">Insère un cadre </w:t>
@@ -1549,6 +1592,9 @@
         </w:tc>
       </w:tr>
       <w:tr>
+        <w:trPr>
+          <w:cnfStyle w:val="000000100000" w:firstRow="0" w:lastRow="0" w:firstColumn="0" w:lastColumn="0" w:oddVBand="0" w:evenVBand="0" w:oddHBand="1" w:evenHBand="0" w:firstRowFirstColumn="0" w:firstRowLastColumn="0" w:lastRowFirstColumn="0" w:lastRowLastColumn="0"/>
+        </w:trPr>
         <w:tc>
           <w:tcPr>
             <w:cnfStyle w:val="001000000000" w:firstRow="0" w:lastRow="0" w:firstColumn="1" w:lastColumn="0" w:oddVBand="0" w:evenVBand="0" w:oddHBand="0" w:evenHBand="0" w:firstRowFirstColumn="0" w:firstRowLastColumn="0" w:lastRowFirstColumn="0" w:lastRowLastColumn="0"/>
@@ -1577,7 +1623,7 @@
             <w:pPr>
               <w:spacing w:before="100" w:beforeAutospacing="1" w:after="100" w:afterAutospacing="1"/>
               <w:jc w:val="both"/>
-              <w:cnfStyle w:val="000000000000" w:firstRow="0" w:lastRow="0" w:firstColumn="0" w:lastColumn="0" w:oddVBand="0" w:evenVBand="0" w:oddHBand="0" w:evenHBand="0" w:firstRowFirstColumn="0" w:firstRowLastColumn="0" w:lastRowFirstColumn="0" w:lastRowLastColumn="0"/>
+              <w:cnfStyle w:val="000000100000" w:firstRow="0" w:lastRow="0" w:firstColumn="0" w:lastColumn="0" w:oddVBand="0" w:evenVBand="0" w:oddHBand="1" w:evenHBand="0" w:firstRowFirstColumn="0" w:firstRowLastColumn="0" w:lastRowFirstColumn="0" w:lastRowLastColumn="0"/>
             </w:pPr>
             <w:r>
               <w:t>Insère un cadre « relatif ».</w:t>
@@ -1586,9 +1632,6 @@
         </w:tc>
       </w:tr>
       <w:tr>
-        <w:trPr>
-          <w:cnfStyle w:val="000000100000" w:firstRow="0" w:lastRow="0" w:firstColumn="0" w:lastColumn="0" w:oddVBand="0" w:evenVBand="0" w:oddHBand="1" w:evenHBand="0" w:firstRowFirstColumn="0" w:firstRowLastColumn="0" w:lastRowFirstColumn="0" w:lastRowLastColumn="0"/>
-        </w:trPr>
         <w:tc>
           <w:tcPr>
             <w:cnfStyle w:val="001000000000" w:firstRow="0" w:lastRow="0" w:firstColumn="1" w:lastColumn="0" w:oddVBand="0" w:evenVBand="0" w:oddHBand="0" w:evenHBand="0" w:firstRowFirstColumn="0" w:firstRowLastColumn="0" w:lastRowFirstColumn="0" w:lastRowLastColumn="0"/>
@@ -1617,47 +1660,10 @@
             <w:pPr>
               <w:spacing w:before="100" w:beforeAutospacing="1" w:after="100" w:afterAutospacing="1"/>
               <w:jc w:val="both"/>
-              <w:cnfStyle w:val="000000100000" w:firstRow="0" w:lastRow="0" w:firstColumn="0" w:lastColumn="0" w:oddVBand="0" w:evenVBand="0" w:oddHBand="1" w:evenHBand="0" w:firstRowFirstColumn="0" w:firstRowLastColumn="0" w:lastRowFirstColumn="0" w:lastRowLastColumn="0"/>
+              <w:cnfStyle w:val="000000000000" w:firstRow="0" w:lastRow="0" w:firstColumn="0" w:lastColumn="0" w:oddVBand="0" w:evenVBand="0" w:oddHBand="0" w:evenHBand="0" w:firstRowFirstColumn="0" w:firstRowLastColumn="0" w:lastRowFirstColumn="0" w:lastRowLastColumn="0"/>
             </w:pPr>
             <w:r>
               <w:t>Insère une mise en page de type tableau.</w:t>
-            </w:r>
-          </w:p>
-        </w:tc>
-      </w:tr>
-      <w:tr>
-        <w:tc>
-          <w:tcPr>
-            <w:cnfStyle w:val="001000000000" w:firstRow="0" w:lastRow="0" w:firstColumn="1" w:lastColumn="0" w:oddVBand="0" w:evenVBand="0" w:oddHBand="0" w:evenHBand="0" w:firstRowFirstColumn="0" w:firstRowLastColumn="0" w:lastRowFirstColumn="0" w:lastRowLastColumn="0"/>
-            <w:tcW w:w="2660" w:type="dxa"/>
-          </w:tcPr>
-          <w:p>
-            <w:pPr>
-              <w:spacing w:before="100" w:beforeAutospacing="1" w:after="100" w:afterAutospacing="1"/>
-              <w:jc w:val="both"/>
-            </w:pPr>
-            <w:r>
-              <w:t xml:space="preserve">Table </w:t>
-            </w:r>
-            <w:proofErr w:type="spellStart"/>
-            <w:r>
-              <w:t>Row</w:t>
-            </w:r>
-            <w:proofErr w:type="spellEnd"/>
-          </w:p>
-        </w:tc>
-        <w:tc>
-          <w:tcPr>
-            <w:tcW w:w="6552" w:type="dxa"/>
-          </w:tcPr>
-          <w:p>
-            <w:pPr>
-              <w:spacing w:before="100" w:beforeAutospacing="1" w:after="100" w:afterAutospacing="1"/>
-              <w:jc w:val="both"/>
-              <w:cnfStyle w:val="000000000000" w:firstRow="0" w:lastRow="0" w:firstColumn="0" w:lastColumn="0" w:oddVBand="0" w:evenVBand="0" w:oddHBand="0" w:evenHBand="0" w:firstRowFirstColumn="0" w:firstRowLastColumn="0" w:lastRowFirstColumn="0" w:lastRowLastColumn="0"/>
-            </w:pPr>
-            <w:r>
-              <w:t>Insère une nouvelle ligne dans un tableau.</w:t>
             </w:r>
           </w:p>
         </w:tc>
@@ -1676,9 +1682,46 @@
               <w:spacing w:before="100" w:beforeAutospacing="1" w:after="100" w:afterAutospacing="1"/>
               <w:jc w:val="both"/>
             </w:pPr>
+            <w:r>
+              <w:lastRenderedPageBreak/>
+              <w:t xml:space="preserve">Table </w:t>
+            </w:r>
             <w:proofErr w:type="spellStart"/>
             <w:r>
-              <w:lastRenderedPageBreak/>
+              <w:t>Row</w:t>
+            </w:r>
+            <w:proofErr w:type="spellEnd"/>
+          </w:p>
+        </w:tc>
+        <w:tc>
+          <w:tcPr>
+            <w:tcW w:w="6552" w:type="dxa"/>
+          </w:tcPr>
+          <w:p>
+            <w:pPr>
+              <w:spacing w:before="100" w:beforeAutospacing="1" w:after="100" w:afterAutospacing="1"/>
+              <w:jc w:val="both"/>
+              <w:cnfStyle w:val="000000100000" w:firstRow="0" w:lastRow="0" w:firstColumn="0" w:lastColumn="0" w:oddVBand="0" w:evenVBand="0" w:oddHBand="1" w:evenHBand="0" w:firstRowFirstColumn="0" w:firstRowLastColumn="0" w:lastRowFirstColumn="0" w:lastRowLastColumn="0"/>
+            </w:pPr>
+            <w:r>
+              <w:t>Insère une nouvelle ligne dans un tableau.</w:t>
+            </w:r>
+          </w:p>
+        </w:tc>
+      </w:tr>
+      <w:tr>
+        <w:tc>
+          <w:tcPr>
+            <w:cnfStyle w:val="001000000000" w:firstRow="0" w:lastRow="0" w:firstColumn="1" w:lastColumn="0" w:oddVBand="0" w:evenVBand="0" w:oddHBand="0" w:evenHBand="0" w:firstRowFirstColumn="0" w:firstRowLastColumn="0" w:lastRowFirstColumn="0" w:lastRowLastColumn="0"/>
+            <w:tcW w:w="2660" w:type="dxa"/>
+          </w:tcPr>
+          <w:p>
+            <w:pPr>
+              <w:spacing w:before="100" w:beforeAutospacing="1" w:after="100" w:afterAutospacing="1"/>
+              <w:jc w:val="both"/>
+            </w:pPr>
+            <w:proofErr w:type="spellStart"/>
+            <w:r>
               <w:t>Linear</w:t>
             </w:r>
             <w:proofErr w:type="spellEnd"/>
@@ -1703,7 +1746,7 @@
             <w:pPr>
               <w:spacing w:before="100" w:beforeAutospacing="1" w:after="100" w:afterAutospacing="1"/>
               <w:jc w:val="both"/>
-              <w:cnfStyle w:val="000000100000" w:firstRow="0" w:lastRow="0" w:firstColumn="0" w:lastColumn="0" w:oddVBand="0" w:evenVBand="0" w:oddHBand="1" w:evenHBand="0" w:firstRowFirstColumn="0" w:firstRowLastColumn="0" w:lastRowFirstColumn="0" w:lastRowLastColumn="0"/>
+              <w:cnfStyle w:val="000000000000" w:firstRow="0" w:lastRow="0" w:firstColumn="0" w:lastColumn="0" w:oddVBand="0" w:evenVBand="0" w:oddHBand="0" w:evenHBand="0" w:firstRowFirstColumn="0" w:firstRowLastColumn="0" w:lastRowFirstColumn="0" w:lastRowLastColumn="0"/>
             </w:pPr>
             <w:r>
               <w:t>Insère une mise en page permettant de placer des éléments verticalement.</w:t>
@@ -1712,6 +1755,9 @@
         </w:tc>
       </w:tr>
       <w:tr>
+        <w:trPr>
+          <w:cnfStyle w:val="000000100000" w:firstRow="0" w:lastRow="0" w:firstColumn="0" w:lastColumn="0" w:oddVBand="0" w:evenVBand="0" w:oddHBand="1" w:evenHBand="0" w:firstRowFirstColumn="0" w:firstRowLastColumn="0" w:lastRowFirstColumn="0" w:lastRowLastColumn="0"/>
+        </w:trPr>
         <w:tc>
           <w:tcPr>
             <w:cnfStyle w:val="001000000000" w:firstRow="0" w:lastRow="0" w:firstColumn="1" w:lastColumn="0" w:oddVBand="0" w:evenVBand="0" w:oddHBand="0" w:evenHBand="0" w:firstRowFirstColumn="0" w:firstRowLastColumn="0" w:lastRowFirstColumn="0" w:lastRowLastColumn="0"/>
@@ -1748,7 +1794,7 @@
             <w:pPr>
               <w:spacing w:before="100" w:beforeAutospacing="1" w:after="100" w:afterAutospacing="1"/>
               <w:jc w:val="both"/>
-              <w:cnfStyle w:val="000000000000" w:firstRow="0" w:lastRow="0" w:firstColumn="0" w:lastColumn="0" w:oddVBand="0" w:evenVBand="0" w:oddHBand="0" w:evenHBand="0" w:firstRowFirstColumn="0" w:firstRowLastColumn="0" w:lastRowFirstColumn="0" w:lastRowLastColumn="0"/>
+              <w:cnfStyle w:val="000000100000" w:firstRow="0" w:lastRow="0" w:firstColumn="0" w:lastColumn="0" w:oddVBand="0" w:evenVBand="0" w:oddHBand="1" w:evenHBand="0" w:firstRowFirstColumn="0" w:firstRowLastColumn="0" w:lastRowFirstColumn="0" w:lastRowLastColumn="0"/>
             </w:pPr>
             <w:r>
               <w:t>Insère une mise en page permettant de placer des éléments horizontalement.</w:t>
@@ -1757,9 +1803,6 @@
         </w:tc>
       </w:tr>
       <w:tr>
-        <w:trPr>
-          <w:cnfStyle w:val="000000100000" w:firstRow="0" w:lastRow="0" w:firstColumn="0" w:lastColumn="0" w:oddVBand="0" w:evenVBand="0" w:oddHBand="1" w:evenHBand="0" w:firstRowFirstColumn="0" w:firstRowLastColumn="0" w:lastRowFirstColumn="0" w:lastRowLastColumn="0"/>
-        </w:trPr>
         <w:tc>
           <w:tcPr>
             <w:cnfStyle w:val="001000000000" w:firstRow="0" w:lastRow="0" w:firstColumn="1" w:lastColumn="0" w:oddVBand="0" w:evenVBand="0" w:oddHBand="0" w:evenHBand="0" w:firstRowFirstColumn="0" w:firstRowLastColumn="0" w:lastRowFirstColumn="0" w:lastRowLastColumn="0"/>
@@ -1788,7 +1831,7 @@
             <w:pPr>
               <w:spacing w:before="100" w:beforeAutospacing="1" w:after="100" w:afterAutospacing="1"/>
               <w:jc w:val="both"/>
-              <w:cnfStyle w:val="000000100000" w:firstRow="0" w:lastRow="0" w:firstColumn="0" w:lastColumn="0" w:oddVBand="0" w:evenVBand="0" w:oddHBand="1" w:evenHBand="0" w:firstRowFirstColumn="0" w:firstRowLastColumn="0" w:lastRowFirstColumn="0" w:lastRowLastColumn="0"/>
+              <w:cnfStyle w:val="000000000000" w:firstRow="0" w:lastRow="0" w:firstColumn="0" w:lastColumn="0" w:oddVBand="0" w:evenVBand="0" w:oddHBand="0" w:evenHBand="0" w:firstRowFirstColumn="0" w:firstRowLastColumn="0" w:lastRowFirstColumn="0" w:lastRowLastColumn="0"/>
             </w:pPr>
             <w:r>
               <w:t>Insère une liste.</w:t>
@@ -2036,8 +2079,6 @@
           </wp:inline>
         </w:drawing>
       </w:r>
-      <w:bookmarkStart w:id="0" w:name="_GoBack"/>
-      <w:bookmarkEnd w:id="0"/>
     </w:p>
     <w:p>
       <w:pPr>
@@ -2081,22 +2122,49 @@
       <w:proofErr w:type="spellStart"/>
       <w:proofErr w:type="gramStart"/>
       <w:r>
-        <w:t>android:</w:t>
+        <w:rPr>
+          <w:color w:val="7030A0"/>
+        </w:rPr>
+        <w:t>android</w:t>
+      </w:r>
+      <w:r>
+        <w:rPr>
+          <w:color w:val="0070C0"/>
+        </w:rPr>
+        <w:t>:</w:t>
       </w:r>
       <w:proofErr w:type="gramEnd"/>
       <w:r>
+        <w:rPr>
+          <w:color w:val="0070C0"/>
+        </w:rPr>
         <w:t>inputType</w:t>
       </w:r>
       <w:proofErr w:type="spellEnd"/>
       <w:r>
-        <w:t>="</w:t>
-      </w:r>
-      <w:proofErr w:type="spellStart"/>
-      <w:r>
+        <w:rPr>
+          <w:color w:val="0070C0"/>
+        </w:rPr>
+        <w:t>=</w:t>
+      </w:r>
+      <w:r>
+        <w:rPr>
+          <w:color w:val="00B050"/>
+        </w:rPr>
+        <w:t>"</w:t>
+      </w:r>
+      <w:proofErr w:type="spellStart"/>
+      <w:r>
+        <w:rPr>
+          <w:color w:val="00B050"/>
+        </w:rPr>
         <w:t>number</w:t>
       </w:r>
       <w:proofErr w:type="spellEnd"/>
       <w:r>
+        <w:rPr>
+          <w:color w:val="00B050"/>
+        </w:rPr>
         <w:t>"</w:t>
       </w:r>
       <w:r>
@@ -2104,20 +2172,34 @@
       </w:r>
       <w:r>
         <w:tab/>
+      </w:r>
+      <w:r>
+        <w:rPr>
+          <w:color w:val="000000" w:themeColor="text1"/>
+        </w:rPr>
         <w:t>//</w:t>
       </w:r>
       <w:proofErr w:type="spellStart"/>
       <w:r>
+        <w:rPr>
+          <w:color w:val="000000" w:themeColor="text1"/>
+        </w:rPr>
         <w:t>EditText</w:t>
       </w:r>
       <w:proofErr w:type="spellEnd"/>
       <w:r>
+        <w:rPr>
+          <w:color w:val="000000" w:themeColor="text1"/>
+        </w:rPr>
         <w:t xml:space="preserve"> de type nombre</w:t>
       </w:r>
     </w:p>
     <w:p>
       <w:pPr>
         <w:pStyle w:val="Sansinterligne"/>
+        <w:rPr>
+          <w:color w:val="00B050"/>
+        </w:rPr>
       </w:pPr>
       <w:r>
         <w:t xml:space="preserve">                    </w:t>
@@ -2125,15 +2207,36 @@
       <w:proofErr w:type="spellStart"/>
       <w:proofErr w:type="gramStart"/>
       <w:r>
-        <w:t>android:</w:t>
+        <w:rPr>
+          <w:color w:val="7030A0"/>
+        </w:rPr>
+        <w:t>android</w:t>
+      </w:r>
+      <w:r>
+        <w:rPr>
+          <w:color w:val="0070C0"/>
+        </w:rPr>
+        <w:t>:</w:t>
       </w:r>
       <w:proofErr w:type="gramEnd"/>
       <w:r>
+        <w:rPr>
+          <w:color w:val="0070C0"/>
+        </w:rPr>
         <w:t>maxLength</w:t>
       </w:r>
       <w:proofErr w:type="spellEnd"/>
       <w:r>
-        <w:t>="3"</w:t>
+        <w:rPr>
+          <w:color w:val="0070C0"/>
+        </w:rPr>
+        <w:t>=</w:t>
+      </w:r>
+      <w:r>
+        <w:rPr>
+          <w:color w:val="00B050"/>
+        </w:rPr>
+        <w:t>"3"</w:t>
       </w:r>
       <w:r>
         <w:tab/>
@@ -2143,6 +2246,11 @@
       </w:r>
       <w:r>
         <w:tab/>
+      </w:r>
+      <w:r>
+        <w:rPr>
+          <w:color w:val="000000" w:themeColor="text1"/>
+        </w:rPr>
         <w:t>//Taille maximale = 3 chiffres</w:t>
       </w:r>
     </w:p>
@@ -2156,25 +2264,55 @@
       <w:proofErr w:type="spellStart"/>
       <w:proofErr w:type="gramStart"/>
       <w:r>
-        <w:t>android:</w:t>
+        <w:rPr>
+          <w:color w:val="7030A0"/>
+        </w:rPr>
+        <w:t>android</w:t>
+      </w:r>
+      <w:r>
+        <w:rPr>
+          <w:color w:val="0070C0"/>
+        </w:rPr>
+        <w:t>:</w:t>
       </w:r>
       <w:proofErr w:type="gramEnd"/>
       <w:r>
+        <w:rPr>
+          <w:color w:val="0070C0"/>
+        </w:rPr>
         <w:t>numeric</w:t>
       </w:r>
       <w:proofErr w:type="spellEnd"/>
       <w:r>
-        <w:t>="</w:t>
-      </w:r>
-      <w:proofErr w:type="spellStart"/>
-      <w:r>
+        <w:rPr>
+          <w:color w:val="0070C0"/>
+        </w:rPr>
+        <w:t>=</w:t>
+      </w:r>
+      <w:r>
+        <w:rPr>
+          <w:color w:val="00B050"/>
+        </w:rPr>
+        <w:t>"</w:t>
+      </w:r>
+      <w:proofErr w:type="spellStart"/>
+      <w:r>
+        <w:rPr>
+          <w:color w:val="00B050"/>
+        </w:rPr>
         <w:t>integer</w:t>
       </w:r>
       <w:proofErr w:type="spellEnd"/>
       <w:r>
+        <w:rPr>
+          <w:color w:val="00B050"/>
+        </w:rPr>
         <w:t>"</w:t>
       </w:r>
       <w:r>
+        <w:rPr>
+          <w:color w:val="00B050"/>
+        </w:rPr>
         <w:tab/>
       </w:r>
       <w:r>
@@ -2182,12 +2320,20 @@
       </w:r>
       <w:r>
         <w:tab/>
+      </w:r>
+      <w:r>
+        <w:rPr>
+          <w:color w:val="000000" w:themeColor="text1"/>
+        </w:rPr>
         <w:t>//Seul le type entier est accepté</w:t>
       </w:r>
     </w:p>
     <w:p>
       <w:pPr>
         <w:pStyle w:val="Sansinterligne"/>
+        <w:rPr>
+          <w:color w:val="00B050"/>
+        </w:rPr>
       </w:pPr>
       <w:r>
         <w:t xml:space="preserve">                    </w:t>
@@ -2195,29 +2341,61 @@
       <w:proofErr w:type="spellStart"/>
       <w:proofErr w:type="gramStart"/>
       <w:r>
-        <w:t>android:</w:t>
+        <w:rPr>
+          <w:color w:val="7030A0"/>
+        </w:rPr>
+        <w:t>android</w:t>
+      </w:r>
+      <w:r>
+        <w:rPr>
+          <w:color w:val="0070C0"/>
+        </w:rPr>
+        <w:t>:</w:t>
       </w:r>
       <w:proofErr w:type="gramEnd"/>
       <w:r>
+        <w:rPr>
+          <w:color w:val="0070C0"/>
+        </w:rPr>
         <w:t>imeOptions</w:t>
       </w:r>
       <w:proofErr w:type="spellEnd"/>
       <w:r>
-        <w:t>="</w:t>
-      </w:r>
-      <w:proofErr w:type="spellStart"/>
-      <w:r>
+        <w:rPr>
+          <w:color w:val="0070C0"/>
+        </w:rPr>
+        <w:t>=</w:t>
+      </w:r>
+      <w:r>
+        <w:rPr>
+          <w:color w:val="00B050"/>
+        </w:rPr>
+        <w:t>"</w:t>
+      </w:r>
+      <w:proofErr w:type="spellStart"/>
+      <w:r>
+        <w:rPr>
+          <w:color w:val="00B050"/>
+        </w:rPr>
         <w:t>actionNext</w:t>
       </w:r>
       <w:proofErr w:type="spellEnd"/>
       <w:r>
-        <w:t>"/&gt;</w:t>
+        <w:rPr>
+          <w:color w:val="00B050"/>
+        </w:rPr>
+        <w:t>"</w:t>
       </w:r>
       <w:r>
         <w:tab/>
       </w:r>
       <w:r>
         <w:tab/>
+      </w:r>
+      <w:r>
+        <w:rPr>
+          <w:color w:val="000000" w:themeColor="text1"/>
+        </w:rPr>
         <w:t>//Bouton « suivant » affiché</w:t>
       </w:r>
     </w:p>
@@ -2496,7 +2674,19 @@
           <w:rPr>
             <w:rStyle w:val="Lienhypertexte"/>
           </w:rPr>
-          <w:t>http://android-er.blogspot.fr/2011/01/get-wifi-ip-of-android-device-using.html</w:t>
+          <w:t>http://android-er.blogspot.fr/2011/01/get-wifi-ip-of-android-device-using</w:t>
+        </w:r>
+        <w:r>
+          <w:rPr>
+            <w:rStyle w:val="Lienhypertexte"/>
+          </w:rPr>
+          <w:t>.</w:t>
+        </w:r>
+        <w:r>
+          <w:rPr>
+            <w:rStyle w:val="Lienhypertexte"/>
+          </w:rPr>
+          <w:t>html</w:t>
         </w:r>
       </w:hyperlink>
     </w:p>
@@ -2512,7 +2702,15 @@
           <w:rPr>
             <w:rStyle w:val="Lienhypertexte"/>
           </w:rPr>
-          <w:t>http://stackoverflow.com/questions/16730711/get-my-wifi-ip-address-android</w:t>
+          <w:t>http://stackoverflow.com/questions/16730711/get-my-w</w:t>
+        </w:r>
+        <w:bookmarkStart w:id="0" w:name="_GoBack"/>
+        <w:bookmarkEnd w:id="0"/>
+        <w:r>
+          <w:rPr>
+            <w:rStyle w:val="Lienhypertexte"/>
+          </w:rPr>
+          <w:t>ifi-ip-address-android</w:t>
         </w:r>
       </w:hyperlink>
     </w:p>
@@ -2590,16 +2788,6 @@
       <w:r>
         <w:br w:type="page"/>
       </w:r>
-    </w:p>
-    <w:p>
-      <w:pPr>
-        <w:pStyle w:val="Paragraphedeliste"/>
-        <w:numPr>
-          <w:ilvl w:val="0"/>
-          <w:numId w:val="2"/>
-        </w:numPr>
-        <w:spacing w:before="100" w:beforeAutospacing="1" w:after="100" w:afterAutospacing="1"/>
-      </w:pPr>
     </w:p>
     <w:p>
       <w:pPr>
@@ -4072,6 +4260,18 @@
       </w:tcPr>
     </w:tblStylePr>
   </w:style>
+  <w:style w:type="character" w:styleId="Lienhypertextesuivivisit">
+    <w:name w:val="FollowedHyperlink"/>
+    <w:basedOn w:val="Policepardfaut"/>
+    <w:uiPriority w:val="99"/>
+    <w:semiHidden/>
+    <w:unhideWhenUsed/>
+    <w:rsid w:val="00915D52"/>
+    <w:rPr>
+      <w:color w:val="800080" w:themeColor="followedHyperlink"/>
+      <w:u w:val="single"/>
+    </w:rPr>
+  </w:style>
 </w:styles>
 </file>
 
@@ -4365,7 +4565,7 @@
 </file>
 
 <file path=customXml/itemProps1.xml><?xml version="1.0" encoding="utf-8"?>
-<ds:datastoreItem xmlns:ds="http://schemas.openxmlformats.org/officeDocument/2006/customXml" ds:itemID="{8E4BD177-8F4E-49D9-A85B-F605CEA7446A}">
+<ds:datastoreItem xmlns:ds="http://schemas.openxmlformats.org/officeDocument/2006/customXml" ds:itemID="{93A42B6C-5E4C-4614-ACD1-68AC7BA631CF}">
   <ds:schemaRefs>
     <ds:schemaRef ds:uri="http://schemas.openxmlformats.org/officeDocument/2006/bibliography"/>
   </ds:schemaRefs>

</xml_diff>